<commit_message>
More end of death
</commit_message>
<xml_diff>
--- a/Stories/Outbox/TheEndOfDeath/TheEndOfDeath.docx
+++ b/Stories/Outbox/TheEndOfDeath/TheEndOfDeath.docx
@@ -1294,15 +1294,7 @@
       </w:r>
       <w:r>
         <w:rPr/>
-        <w:t xml:space="preserve">Alzahad cut the slab in two, unable to dodge its trajectory in time. The pieces smashed into the ground beyond him with a thunderous crack. Hard pressed, he allowed several of the bolts of lightening to simply hit him, taking the magic on his armor, staggering him backwards. </w:t>
-      </w:r>
-      <w:r>
-        <w:rPr/>
-        <w:t>For t</w:t>
-      </w:r>
-      <w:r>
-        <w:rPr/>
-        <w:t>he rest he signed the appropriate counter spell in time and met them with his hands, the electricity disappearing into his palms.</w:t>
+        <w:t>Alzahad cut the slab in two, unable to dodge its trajectory in time. The pieces smashed into the ground beyond him with a thunderous crack. Hard pressed, he allowed several of the bolts of lightening to simply hit him, taking the magic on his armor, staggering him backwards. For the rest he signed the appropriate counter spell in time and met them with his hands, the electricity disappearing into his palms.</w:t>
       </w:r>
     </w:p>
     <w:p>
@@ -1592,7 +1584,794 @@
       </w:r>
       <w:r>
         <w:rPr/>
-        <w:t>Are you really a paladin?</w:t>
+        <w:t>Are you really a paladin?” The guardian asked, touching the floor, not even looking at Alzahad.</w:t>
+      </w:r>
+    </w:p>
+    <w:p>
+      <w:pPr>
+        <w:pStyle w:val="Normal"/>
+        <w:rPr/>
+      </w:pPr>
+      <w:r>
+        <w:rPr/>
+      </w:r>
+    </w:p>
+    <w:p>
+      <w:pPr>
+        <w:pStyle w:val="Normal"/>
+        <w:rPr/>
+      </w:pPr>
+      <w:r>
+        <w:rPr/>
+        <w:t>The man's blood boiled in his veins. Was his opponent even taking him seriously? He wasn't even locking eyes with him! Another opportunity while he played in the dirt? Fine!</w:t>
+      </w:r>
+    </w:p>
+    <w:p>
+      <w:pPr>
+        <w:pStyle w:val="Normal"/>
+        <w:rPr/>
+      </w:pPr>
+      <w:r>
+        <w:rPr/>
+      </w:r>
+    </w:p>
+    <w:p>
+      <w:pPr>
+        <w:pStyle w:val="Normal"/>
+        <w:rPr/>
+      </w:pPr>
+      <w:r>
+        <w:rPr/>
+        <w:t>Alzahad's feet flew as he covered the distance in a fraction of a second. Too late he saw the cascade of living symbols twisting under the guardian’s palms.</w:t>
+      </w:r>
+    </w:p>
+    <w:p>
+      <w:pPr>
+        <w:pStyle w:val="Normal"/>
+        <w:rPr/>
+      </w:pPr>
+      <w:r>
+        <w:rPr/>
+      </w:r>
+    </w:p>
+    <w:p>
+      <w:pPr>
+        <w:pStyle w:val="Normal"/>
+        <w:rPr/>
+      </w:pPr>
+      <w:r>
+        <w:rPr/>
+        <w:t xml:space="preserve">Massive marble pillars shot form the ground in front of him catching him in mid leap. Alzahad's mouth opened as the wind was knocked clean out of him. Poleaxed, Alzahad slid to the ground and just barely managed to stay on his feet. </w:t>
+      </w:r>
+    </w:p>
+    <w:p>
+      <w:pPr>
+        <w:pStyle w:val="Normal"/>
+        <w:rPr/>
+      </w:pPr>
+      <w:r>
+        <w:rPr/>
+      </w:r>
+    </w:p>
+    <w:p>
+      <w:pPr>
+        <w:pStyle w:val="Normal"/>
+        <w:rPr/>
+      </w:pPr>
+      <w:r>
+        <w:rPr/>
+        <w:t>“</w:t>
+      </w:r>
+      <w:r>
+        <w:rPr/>
+        <w:t>You don't seem like a paladin.” The guardian said, eyes suddenly burning as it looked up at the man.</w:t>
+      </w:r>
+    </w:p>
+    <w:p>
+      <w:pPr>
+        <w:pStyle w:val="Normal"/>
+        <w:rPr/>
+      </w:pPr>
+      <w:r>
+        <w:rPr/>
+      </w:r>
+    </w:p>
+    <w:p>
+      <w:pPr>
+        <w:pStyle w:val="Normal"/>
+        <w:rPr/>
+      </w:pPr>
+      <w:r>
+        <w:rPr/>
+        <w:t xml:space="preserve">And some restraint broke in Alzahad's mind, which ever one of the many mantras and lessons which had taught him to fight in silence to honor the duel. </w:t>
+      </w:r>
+    </w:p>
+    <w:p>
+      <w:pPr>
+        <w:pStyle w:val="Normal"/>
+        <w:rPr/>
+      </w:pPr>
+      <w:r>
+        <w:rPr/>
+      </w:r>
+    </w:p>
+    <w:p>
+      <w:pPr>
+        <w:pStyle w:val="Normal"/>
+        <w:rPr/>
+      </w:pPr>
+      <w:r>
+        <w:rPr/>
+        <w:t>“</w:t>
+      </w:r>
+      <w:r>
+        <w:rPr/>
+        <w:t>You dare question my knighthood?” Alzahad cried, fury on his lips. He gripped both hands on his scythe and drove it into the ground. “Alone I remember the circles. Alone I have studied the forgotten arts! Alone I have kept the faith and completed the rituals from the very beginning of time! Unlike the other weaklings I alone deserve to bear the title!”</w:t>
+      </w:r>
+    </w:p>
+    <w:p>
+      <w:pPr>
+        <w:pStyle w:val="Normal"/>
+        <w:rPr/>
+      </w:pPr>
+      <w:r>
+        <w:rPr/>
+      </w:r>
+    </w:p>
+    <w:p>
+      <w:pPr>
+        <w:pStyle w:val="Normal"/>
+        <w:rPr/>
+      </w:pPr>
+      <w:r>
+        <w:rPr/>
+        <w:t>The guardian stopped. “Then you resent your kin? There is peace in the land, the first in centuries.” He said, regarding Alzahad closer.</w:t>
+      </w:r>
+    </w:p>
+    <w:p>
+      <w:pPr>
+        <w:pStyle w:val="Normal"/>
+        <w:rPr/>
+      </w:pPr>
+      <w:r>
+        <w:rPr/>
+      </w:r>
+    </w:p>
+    <w:p>
+      <w:pPr>
+        <w:pStyle w:val="Normal"/>
+        <w:rPr/>
+      </w:pPr>
+      <w:r>
+        <w:rPr/>
+        <w:t>“</w:t>
+      </w:r>
+      <w:r>
+        <w:rPr/>
+        <w:t xml:space="preserve">It is a curse upon all of them. They have forgotten how to wield the arts they once knew. They destroy weapons that have been passed down uncountable generations and make… mere toys of them!” He said clenching his fist. </w:t>
+      </w:r>
+    </w:p>
+    <w:p>
+      <w:pPr>
+        <w:pStyle w:val="Normal"/>
+        <w:rPr/>
+      </w:pPr>
+      <w:r>
+        <w:rPr/>
+      </w:r>
+    </w:p>
+    <w:p>
+      <w:pPr>
+        <w:pStyle w:val="Normal"/>
+        <w:rPr/>
+      </w:pPr>
+      <w:r>
+        <w:rPr/>
+        <w:t>“</w:t>
+      </w:r>
+      <w:r>
+        <w:rPr/>
+        <w:t xml:space="preserve">Can there not be more to life than battle?” The guardian probed. </w:t>
+      </w:r>
+    </w:p>
+    <w:p>
+      <w:pPr>
+        <w:pStyle w:val="Normal"/>
+        <w:rPr/>
+      </w:pPr>
+      <w:r>
+        <w:rPr/>
+      </w:r>
+    </w:p>
+    <w:p>
+      <w:pPr>
+        <w:pStyle w:val="Normal"/>
+        <w:rPr/>
+      </w:pPr>
+      <w:r>
+        <w:rPr/>
+        <w:t>“</w:t>
+      </w:r>
+      <w:r>
+        <w:rPr/>
+        <w:t xml:space="preserve">Of course there can. But the only way a person can grow, experience life in its fullest is to be evenly matched; a dance between you and your opponent. The rest is preparation.” Alzahad said simply crossing his arms. </w:t>
+      </w:r>
+    </w:p>
+    <w:p>
+      <w:pPr>
+        <w:pStyle w:val="Normal"/>
+        <w:rPr/>
+      </w:pPr>
+      <w:r>
+        <w:rPr/>
+      </w:r>
+    </w:p>
+    <w:p>
+      <w:pPr>
+        <w:pStyle w:val="Normal"/>
+        <w:rPr/>
+      </w:pPr>
+      <w:r>
+        <w:rPr/>
+        <w:t>The sun behind them blazed red as it set, setting the world on fire. Orange and flickering light slid around white marble columns and glittered yellow in fountains.</w:t>
+      </w:r>
+    </w:p>
+    <w:p>
+      <w:pPr>
+        <w:pStyle w:val="Normal"/>
+        <w:rPr/>
+      </w:pPr>
+      <w:r>
+        <w:rPr/>
+      </w:r>
+    </w:p>
+    <w:p>
+      <w:pPr>
+        <w:pStyle w:val="Normal"/>
+        <w:rPr/>
+      </w:pPr>
+      <w:r>
+        <w:rPr/>
+        <w:t>“</w:t>
+      </w:r>
+      <w:r>
+        <w:rPr/>
+        <w:t>I think you are mistaken. I too thought once that my purpose was to simply study and train for that inevitable conflict. Then I was shown the folly of my ways. There is beauty that you have never seen, so called paladin. Life hold more than just war. It holds more than the strongest spell, and more than the most solid armor or the sharpest blade.”</w:t>
+      </w:r>
+    </w:p>
+    <w:p>
+      <w:pPr>
+        <w:pStyle w:val="Normal"/>
+        <w:rPr/>
+      </w:pPr>
+      <w:r>
+        <w:rPr/>
+      </w:r>
+    </w:p>
+    <w:p>
+      <w:pPr>
+        <w:pStyle w:val="Normal"/>
+        <w:rPr/>
+      </w:pPr>
+      <w:r>
+        <w:rPr/>
+        <w:t>“</w:t>
+      </w:r>
+      <w:r>
+        <w:rPr/>
+        <w:t>You talk as if you agree with those sniveling simpletons who sit in their circles wasting their time producing so called art.” Alzahad said, his finger itching for his scythe.</w:t>
+      </w:r>
+    </w:p>
+    <w:p>
+      <w:pPr>
+        <w:pStyle w:val="Normal"/>
+        <w:rPr/>
+      </w:pPr>
+      <w:r>
+        <w:rPr/>
+      </w:r>
+    </w:p>
+    <w:p>
+      <w:pPr>
+        <w:pStyle w:val="Normal"/>
+        <w:rPr/>
+      </w:pPr>
+      <w:r>
+        <w:rPr/>
+        <w:t xml:space="preserve">The guardian shrugged his massive stone armored shoulders and paced before Alzahad. </w:t>
+      </w:r>
+    </w:p>
+    <w:p>
+      <w:pPr>
+        <w:pStyle w:val="Normal"/>
+        <w:rPr/>
+      </w:pPr>
+      <w:r>
+        <w:rPr/>
+      </w:r>
+    </w:p>
+    <w:p>
+      <w:pPr>
+        <w:pStyle w:val="Normal"/>
+        <w:rPr/>
+      </w:pPr>
+      <w:r>
+        <w:rPr/>
+        <w:t>“</w:t>
+      </w:r>
+      <w:r>
+        <w:rPr/>
+        <w:t xml:space="preserve">I do.” The stone figure said finally. </w:t>
+      </w:r>
+    </w:p>
+    <w:p>
+      <w:pPr>
+        <w:pStyle w:val="Normal"/>
+        <w:rPr/>
+      </w:pPr>
+      <w:r>
+        <w:rPr/>
+      </w:r>
+    </w:p>
+    <w:p>
+      <w:pPr>
+        <w:pStyle w:val="Normal"/>
+        <w:rPr/>
+      </w:pPr>
+      <w:r>
+        <w:rPr/>
+        <w:t>“</w:t>
+      </w:r>
+      <w:r>
+        <w:rPr/>
+        <w:t xml:space="preserve">Disgusting!” Alzahad said, unable to keep the battle rage from his mind any longer. His fingers, with a mind of their own, wrapped around the well known grip of the mighty war scythe. He pointed it at the stone figure. </w:t>
+      </w:r>
+    </w:p>
+    <w:p>
+      <w:pPr>
+        <w:pStyle w:val="Normal"/>
+        <w:rPr/>
+      </w:pPr>
+      <w:r>
+        <w:rPr/>
+      </w:r>
+    </w:p>
+    <w:p>
+      <w:pPr>
+        <w:pStyle w:val="Normal"/>
+        <w:rPr/>
+      </w:pPr>
+      <w:r>
+        <w:rPr/>
+        <w:t>“</w:t>
+      </w:r>
+      <w:r>
+        <w:rPr/>
+        <w:t>I am shamed then, to be so evenly matched with one whose thoughts are so misguided and impure. I do not see how one such as you could posses such strength.”</w:t>
+      </w:r>
+    </w:p>
+    <w:p>
+      <w:pPr>
+        <w:pStyle w:val="Normal"/>
+        <w:rPr/>
+      </w:pPr>
+      <w:r>
+        <w:rPr/>
+      </w:r>
+    </w:p>
+    <w:p>
+      <w:pPr>
+        <w:pStyle w:val="Normal"/>
+        <w:rPr/>
+      </w:pPr>
+      <w:r>
+        <w:rPr/>
+        <w:t>The guardian's faceless mask changed in a way Alzahad didn't like. Something about the expression seemed like the guardian was laughing at him.</w:t>
+      </w:r>
+    </w:p>
+    <w:p>
+      <w:pPr>
+        <w:pStyle w:val="Normal"/>
+        <w:rPr/>
+      </w:pPr>
+      <w:r>
+        <w:rPr/>
+      </w:r>
+    </w:p>
+    <w:p>
+      <w:pPr>
+        <w:pStyle w:val="Normal"/>
+        <w:rPr/>
+      </w:pPr>
+      <w:r>
+        <w:rPr/>
+        <w:t>“</w:t>
+      </w:r>
+      <w:r>
+        <w:rPr/>
+        <w:t xml:space="preserve">Then perhaps you should challenge your assumptions. Is my mind impure? Or perhaps it is you who is wrong?” The guardian taunted him. </w:t>
+      </w:r>
+    </w:p>
+    <w:p>
+      <w:pPr>
+        <w:pStyle w:val="Normal"/>
+        <w:rPr/>
+      </w:pPr>
+      <w:r>
+        <w:rPr/>
+      </w:r>
+    </w:p>
+    <w:p>
+      <w:pPr>
+        <w:pStyle w:val="Normal"/>
+        <w:rPr/>
+      </w:pPr>
+      <w:r>
+        <w:rPr/>
+        <w:t>“</w:t>
+      </w:r>
+      <w:r>
+        <w:rPr/>
+        <w:t xml:space="preserve">So be it!” Alzahad yelled, splitting the air before him as he released the silent </w:t>
+      </w:r>
+      <w:r>
+        <w:rPr/>
+        <w:t xml:space="preserve">incantation. </w:t>
+      </w:r>
+    </w:p>
+    <w:p>
+      <w:pPr>
+        <w:pStyle w:val="Normal"/>
+        <w:rPr/>
+      </w:pPr>
+      <w:r>
+        <w:rPr/>
+      </w:r>
+    </w:p>
+    <w:p>
+      <w:pPr>
+        <w:pStyle w:val="Normal"/>
+        <w:rPr/>
+      </w:pPr>
+      <w:r>
+        <w:rPr/>
+        <w:t>An orb of pure vacuum sliced through the air from the scythe with incredible speed impacting on the guardian's armor. The blast from the resulting explosion was incredible, and Alzahad leapt back to avoid the shockwave.</w:t>
+      </w:r>
+    </w:p>
+    <w:p>
+      <w:pPr>
+        <w:pStyle w:val="Normal"/>
+        <w:rPr/>
+      </w:pPr>
+      <w:r>
+        <w:rPr/>
+      </w:r>
+    </w:p>
+    <w:p>
+      <w:pPr>
+        <w:pStyle w:val="Normal"/>
+        <w:rPr/>
+      </w:pPr>
+      <w:r>
+        <w:rPr/>
+        <w:t>When the smoke cleared his hopes fell when he saw the guardian standing exactly where he had been.</w:t>
+      </w:r>
+    </w:p>
+    <w:p>
+      <w:pPr>
+        <w:pStyle w:val="Normal"/>
+        <w:rPr/>
+      </w:pPr>
+      <w:r>
+        <w:rPr/>
+      </w:r>
+    </w:p>
+    <w:p>
+      <w:pPr>
+        <w:pStyle w:val="Normal"/>
+        <w:rPr/>
+      </w:pPr>
+      <w:r>
+        <w:rPr/>
+        <w:t>“</w:t>
+      </w:r>
+      <w:r>
+        <w:rPr/>
+        <w:t>You want to know what I think?” The guardian said, his voice low and powerful.</w:t>
+      </w:r>
+    </w:p>
+    <w:p>
+      <w:pPr>
+        <w:pStyle w:val="Normal"/>
+        <w:rPr/>
+      </w:pPr>
+      <w:r>
+        <w:rPr/>
+      </w:r>
+    </w:p>
+    <w:p>
+      <w:pPr>
+        <w:pStyle w:val="Normal"/>
+        <w:rPr/>
+      </w:pPr>
+      <w:r>
+        <w:rPr/>
+        <w:t>“</w:t>
+      </w:r>
+      <w:r>
+        <w:rPr/>
+        <w:t>No!” Alzahad shouted before looking around and thinking about what he could hit the guardian with next. His mind ran though the long list of magical and arcane artifacts he kept on his person searching for one he thought would actually be effective against such impossible armor.</w:t>
+      </w:r>
+    </w:p>
+    <w:p>
+      <w:pPr>
+        <w:pStyle w:val="Normal"/>
+        <w:rPr/>
+      </w:pPr>
+      <w:r>
+        <w:rPr/>
+      </w:r>
+    </w:p>
+    <w:p>
+      <w:pPr>
+        <w:pStyle w:val="Normal"/>
+        <w:rPr/>
+      </w:pPr>
+      <w:r>
+        <w:rPr/>
+        <w:t>“</w:t>
+      </w:r>
+      <w:r>
+        <w:rPr/>
+        <w:t>I think you're afraid.” The guardian said, straightening his head and staring at Alzahad.</w:t>
+      </w:r>
+    </w:p>
+    <w:p>
+      <w:pPr>
+        <w:pStyle w:val="Normal"/>
+        <w:rPr/>
+      </w:pPr>
+      <w:r>
+        <w:rPr/>
+      </w:r>
+    </w:p>
+    <w:p>
+      <w:pPr>
+        <w:pStyle w:val="Normal"/>
+        <w:rPr/>
+      </w:pPr>
+      <w:r>
+        <w:rPr/>
+        <w:t>“</w:t>
+      </w:r>
+      <w:r>
+        <w:rPr/>
+        <w:t xml:space="preserve">Afraid? Ha!” Alzahad said, realizing his opening was gone. He grabed his scythe and brought it up just as the guardian dissapeared from his view. </w:t>
+      </w:r>
+    </w:p>
+    <w:p>
+      <w:pPr>
+        <w:pStyle w:val="Normal"/>
+        <w:rPr/>
+      </w:pPr>
+      <w:r>
+        <w:rPr/>
+      </w:r>
+    </w:p>
+    <w:p>
+      <w:pPr>
+        <w:pStyle w:val="Normal"/>
+        <w:rPr/>
+      </w:pPr>
+      <w:r>
+        <w:rPr/>
+        <w:t xml:space="preserve">Alzahad managed a startled sound as the guadian's arm was just barely caught on the pole of the weapon. Such speed! The guardian was strong too; with a yell, Alzahad found himself being forced backward. Never had he met someone this strong! </w:t>
+      </w:r>
+    </w:p>
+    <w:p>
+      <w:pPr>
+        <w:pStyle w:val="Normal"/>
+        <w:rPr/>
+      </w:pPr>
+      <w:r>
+        <w:rPr/>
+      </w:r>
+    </w:p>
+    <w:p>
+      <w:pPr>
+        <w:pStyle w:val="Normal"/>
+        <w:rPr/>
+      </w:pPr>
+      <w:r>
+        <w:rPr/>
+        <w:t>“</w:t>
+      </w:r>
+      <w:r>
+        <w:rPr/>
+        <w:t>Afraid.” The guardian repeated, punctuating his word with a forceful display of strength. Alzahad shifted his stance in an effort to retain balance.</w:t>
+      </w:r>
+    </w:p>
+    <w:p>
+      <w:pPr>
+        <w:pStyle w:val="Normal"/>
+        <w:rPr/>
+      </w:pPr>
+      <w:r>
+        <w:rPr/>
+      </w:r>
+    </w:p>
+    <w:p>
+      <w:pPr>
+        <w:pStyle w:val="Normal"/>
+        <w:rPr/>
+      </w:pPr>
+      <w:r>
+        <w:rPr/>
+        <w:t>“</w:t>
+      </w:r>
+      <w:r>
+        <w:rPr/>
+        <w:t>Afraid that you're the last, dying gasps of a way of life that no longer exists. The world has progressed past your skills and arts. There is no eed for any of them, not because the climactic final battle, that your whole family had been waiting for finally happened, but because the whole thing was simply transient. You walk, yet you are forgotten by the world!” The guardian roared.</w:t>
+      </w:r>
+    </w:p>
+    <w:p>
+      <w:pPr>
+        <w:pStyle w:val="Normal"/>
+        <w:rPr/>
+      </w:pPr>
+      <w:r>
+        <w:rPr/>
+      </w:r>
+    </w:p>
+    <w:p>
+      <w:pPr>
+        <w:pStyle w:val="Normal"/>
+        <w:rPr/>
+      </w:pPr>
+      <w:r>
+        <w:rPr/>
+        <w:t xml:space="preserve">Alzahad's mouth twisted into a smile just as he was finally pushed backwards, but his mouth opened involuntarily as the other stone armored fist caught him in the stomach. </w:t>
+      </w:r>
+    </w:p>
+    <w:p>
+      <w:pPr>
+        <w:pStyle w:val="Normal"/>
+        <w:rPr/>
+      </w:pPr>
+      <w:r>
+        <w:rPr/>
+      </w:r>
+    </w:p>
+    <w:p>
+      <w:pPr>
+        <w:pStyle w:val="Normal"/>
+        <w:rPr/>
+      </w:pPr>
+      <w:r>
+        <w:rPr/>
+        <w:t xml:space="preserve">In spite of his efforts, he was soon in mid air, struggling for breath. His shoulder smashed against a marble fountain and shattered into a hundred pieces, flipping him in mid air as the momentum of the attack shot him past the ruined display piece. </w:t>
+      </w:r>
+    </w:p>
+    <w:p>
+      <w:pPr>
+        <w:pStyle w:val="Normal"/>
+        <w:rPr/>
+      </w:pPr>
+      <w:r>
+        <w:rPr/>
+      </w:r>
+    </w:p>
+    <w:p>
+      <w:pPr>
+        <w:pStyle w:val="Normal"/>
+        <w:rPr/>
+      </w:pPr>
+      <w:r>
+        <w:rPr/>
+        <w:t xml:space="preserve">He slammed into a stone garden wall and slumped to the ground. The marble behind him shattering in a depression all around his body. </w:t>
+      </w:r>
+    </w:p>
+    <w:p>
+      <w:pPr>
+        <w:pStyle w:val="Normal"/>
+        <w:rPr/>
+      </w:pPr>
+      <w:r>
+        <w:rPr/>
+      </w:r>
+    </w:p>
+    <w:p>
+      <w:pPr>
+        <w:pStyle w:val="Normal"/>
+        <w:rPr/>
+      </w:pPr>
+      <w:r>
+        <w:rPr/>
+        <w:t xml:space="preserve">He blinked as the impact scrambled his thoughts. He could feel his life ebbing from him. </w:t>
+      </w:r>
+    </w:p>
+    <w:p>
+      <w:pPr>
+        <w:pStyle w:val="Normal"/>
+        <w:rPr/>
+      </w:pPr>
+      <w:r>
+        <w:rPr/>
+      </w:r>
+    </w:p>
+    <w:p>
+      <w:pPr>
+        <w:pStyle w:val="Normal"/>
+        <w:rPr/>
+      </w:pPr>
+      <w:r>
+        <w:rPr/>
+        <w:t>The guardian advanced slowly on him.</w:t>
+      </w:r>
+    </w:p>
+    <w:p>
+      <w:pPr>
+        <w:pStyle w:val="Normal"/>
+        <w:rPr/>
+      </w:pPr>
+      <w:r>
+        <w:rPr/>
+      </w:r>
+    </w:p>
+    <w:p>
+      <w:pPr>
+        <w:pStyle w:val="Normal"/>
+        <w:rPr/>
+      </w:pPr>
+      <w:r>
+        <w:rPr/>
+        <w:t xml:space="preserve">Alzahad's hand formed a fist and the runes carved into it flared to life. He weakly reached out and grabbed the spirit already leaking from his body. It was a slippery, wet feeling thing, but his nails gripped into its flesh. He dragged it towards his head. Its movement increased, but he brought it close and sunk his teeth into it. </w:t>
+      </w:r>
+    </w:p>
+    <w:p>
+      <w:pPr>
+        <w:pStyle w:val="Normal"/>
+        <w:rPr/>
+      </w:pPr>
+      <w:r>
+        <w:rPr/>
+      </w:r>
+    </w:p>
+    <w:p>
+      <w:pPr>
+        <w:pStyle w:val="Normal"/>
+        <w:rPr/>
+      </w:pPr>
+      <w:r>
+        <w:rPr/>
+        <w:t xml:space="preserve">A cool feeling spread through his body and he slowly got to his feet, the tail of the spirit still wriggling in his mouth.  </w:t>
+      </w:r>
+      <w:r>
+        <w:rPr/>
+        <w:t>He slerped in inwards loudly and soon it was consumed. A hideous grin formed on his face and his hand found its way back to his scythe.</w:t>
+      </w:r>
+    </w:p>
+    <w:p>
+      <w:pPr>
+        <w:pStyle w:val="Normal"/>
+        <w:rPr/>
+      </w:pPr>
+      <w:r>
+        <w:rPr/>
+      </w:r>
+    </w:p>
+    <w:p>
+      <w:pPr>
+        <w:pStyle w:val="Normal"/>
+        <w:rPr/>
+      </w:pPr>
+      <w:r>
+        <w:rPr/>
+        <w:t>“</w:t>
+      </w:r>
+      <w:r>
+        <w:rPr/>
+        <w:t>Now that was a hit.</w:t>
       </w:r>
       <w:r>
         <w:rPr/>
@@ -1600,133 +2379,1204 @@
       </w:r>
       <w:r>
         <w:rPr/>
-        <w:t>The guardian asked, touching the floor, not even looking at Alzahad.</w:t>
-      </w:r>
-    </w:p>
-    <w:p>
-      <w:pPr>
-        <w:pStyle w:val="Normal"/>
-        <w:rPr/>
-      </w:pPr>
-      <w:r>
-        <w:rPr/>
-      </w:r>
-    </w:p>
-    <w:p>
-      <w:pPr>
-        <w:pStyle w:val="Normal"/>
-        <w:rPr/>
-      </w:pPr>
-      <w:r>
-        <w:rPr/>
-        <w:t>The man's blood boiled in his veins. Was his opponent even taking him seriously? He wasn't even locking eyes with him! Another opportunity while he played in the dirt? Fine!</w:t>
-      </w:r>
-    </w:p>
-    <w:p>
-      <w:pPr>
-        <w:pStyle w:val="Normal"/>
-        <w:rPr/>
-      </w:pPr>
-      <w:r>
-        <w:rPr/>
-      </w:r>
-    </w:p>
-    <w:p>
-      <w:pPr>
-        <w:pStyle w:val="Normal"/>
-        <w:rPr/>
-      </w:pPr>
-      <w:r>
-        <w:rPr/>
-        <w:t>Alzahad's feet flew as he covered the distance in a fraction of a second. Too late he saw the cascade of living symbols twisting under the guardian’s palms.</w:t>
-      </w:r>
-    </w:p>
-    <w:p>
-      <w:pPr>
-        <w:pStyle w:val="Normal"/>
-        <w:rPr/>
-      </w:pPr>
-      <w:r>
-        <w:rPr/>
-      </w:r>
-    </w:p>
-    <w:p>
-      <w:pPr>
-        <w:pStyle w:val="Normal"/>
-        <w:rPr/>
-      </w:pPr>
-      <w:r>
-        <w:rPr/>
-        <w:t xml:space="preserve">Massive marble pillars shot form the ground in front of him catching him in mid leap. Alzahad's mouth opened as the wind was knocked clean out of him. Poleaxed, Alzahad slid to the ground and just barely managed to stay on his feet. </w:t>
-      </w:r>
-    </w:p>
-    <w:p>
-      <w:pPr>
-        <w:pStyle w:val="Normal"/>
-        <w:rPr/>
-      </w:pPr>
-      <w:r>
-        <w:rPr/>
-      </w:r>
-    </w:p>
-    <w:p>
-      <w:pPr>
-        <w:pStyle w:val="Normal"/>
-        <w:rPr/>
-      </w:pPr>
-      <w:r>
-        <w:rPr/>
-        <w:t>“</w:t>
-      </w:r>
-      <w:r>
-        <w:rPr/>
-        <w:t>You don't seem like a paladin.” The guardian said, eyes suddenly burning as it looked up at the man.</w:t>
-      </w:r>
-    </w:p>
-    <w:p>
-      <w:pPr>
-        <w:pStyle w:val="Normal"/>
-        <w:rPr/>
-      </w:pPr>
-      <w:r>
-        <w:rPr/>
-      </w:r>
-    </w:p>
-    <w:p>
-      <w:pPr>
-        <w:pStyle w:val="Normal"/>
-        <w:rPr/>
-      </w:pPr>
-      <w:r>
-        <w:rPr/>
-        <w:t xml:space="preserve">And some restraint broke in Alzahad's mind, which ever one of the many mantras and lessons which had taught him to fight in silence to honor the duel. </w:t>
-      </w:r>
-    </w:p>
-    <w:p>
-      <w:pPr>
-        <w:pStyle w:val="Normal"/>
-        <w:rPr/>
-      </w:pPr>
-      <w:r>
-        <w:rPr/>
-      </w:r>
-    </w:p>
-    <w:p>
-      <w:pPr>
-        <w:pStyle w:val="Normal"/>
-        <w:rPr/>
-      </w:pPr>
-      <w:r>
-        <w:rPr/>
-        <w:t>“</w:t>
-      </w:r>
-      <w:r>
-        <w:rPr/>
-        <w:t xml:space="preserve">You dare question my knighthood?” Alzahad cried, fury on his lips. He gripped both hands on his scythe and drove it into the ground. “You shall see you are not the only one who is capable of calling on the power of the rubicon! For behold, I am indeed paladin! One </w:t>
+        <w:t>Alzahad said, spitting out the used rune in his mouth which had allowed him to consume the spirit. “It has been years, decades since another has forced me to resort to spirit eating” He said, wiping his mouth.</w:t>
+      </w:r>
+    </w:p>
+    <w:p>
+      <w:pPr>
+        <w:pStyle w:val="Normal"/>
+        <w:rPr/>
+      </w:pPr>
+      <w:r>
+        <w:rPr/>
+      </w:r>
+    </w:p>
+    <w:p>
+      <w:pPr>
+        <w:pStyle w:val="Normal"/>
+        <w:rPr/>
+      </w:pPr>
+      <w:r>
+        <w:rPr/>
+        <w:t>“</w:t>
+      </w:r>
+      <w:r>
+        <w:rPr/>
+        <w:t>Soon there will be no reason for such barbaric things. None will raise a hand against another. There will be peace and harmony among all life. You will fade from this world and there will be none who will remember you.</w:t>
+      </w:r>
+      <w:r>
+        <w:rPr/>
+        <w:t xml:space="preserve">” </w:t>
+      </w:r>
+      <w:r>
+        <w:rPr/>
+        <w:t>The guardian taunted, wiping its hand against one another, then bracing himself for the inevitable counter attack.</w:t>
+      </w:r>
+    </w:p>
+    <w:p>
+      <w:pPr>
+        <w:pStyle w:val="Normal"/>
+        <w:rPr/>
+      </w:pPr>
+      <w:r>
+        <w:rPr/>
+      </w:r>
+    </w:p>
+    <w:p>
+      <w:pPr>
+        <w:pStyle w:val="Normal"/>
+        <w:rPr/>
+      </w:pPr>
+      <w:r>
+        <w:rPr/>
+        <w:t>“</w:t>
+      </w:r>
+      <w:r>
+        <w:rPr/>
+        <w:t>Never!</w:t>
+      </w:r>
+      <w:r>
+        <w:rPr/>
+        <w:t xml:space="preserve">” </w:t>
+      </w:r>
+      <w:r>
+        <w:rPr/>
+        <w:t xml:space="preserve">Alzahad screamed. The life sigils on his palms shone like a sun, illuminating the world in a brilliant and sudden greed light before a beam of pure emerald fire erupted from them, breifly connecting the guardian and his opponent. </w:t>
+      </w:r>
+    </w:p>
+    <w:p>
+      <w:pPr>
+        <w:pStyle w:val="Normal"/>
+        <w:rPr/>
+      </w:pPr>
+      <w:r>
+        <w:rPr/>
+      </w:r>
+    </w:p>
+    <w:p>
+      <w:pPr>
+        <w:pStyle w:val="Normal"/>
+        <w:rPr/>
+      </w:pPr>
+      <w:r>
+        <w:rPr/>
+        <w:t xml:space="preserve">Alzahad leaned into the attack, bracing his feet as the strength of the sorcery ripped through him. </w:t>
+      </w:r>
+    </w:p>
+    <w:p>
+      <w:pPr>
+        <w:pStyle w:val="Normal"/>
+        <w:rPr/>
+      </w:pPr>
+      <w:r>
+        <w:rPr/>
+      </w:r>
+    </w:p>
+    <w:p>
+      <w:pPr>
+        <w:pStyle w:val="Normal"/>
+        <w:rPr/>
+      </w:pPr>
+      <w:r>
+        <w:rPr/>
+        <w:t>“</w:t>
+      </w:r>
+      <w:r>
+        <w:rPr/>
+        <w:t>I will never die! I will never be forgotten! In years people will shout my name in pride and exultation! I… I will achieve feats even my forefathers would be proud of!” He added, and spell wavering as his concentration faltered.</w:t>
+      </w:r>
+    </w:p>
+    <w:p>
+      <w:pPr>
+        <w:pStyle w:val="Normal"/>
+        <w:rPr/>
+      </w:pPr>
+      <w:r>
+        <w:rPr/>
+      </w:r>
+    </w:p>
+    <w:p>
+      <w:pPr>
+        <w:pStyle w:val="Normal"/>
+        <w:rPr/>
+      </w:pPr>
+      <w:r>
+        <w:rPr/>
+        <w:t xml:space="preserve">He staggered, the incredibly deadly magic having drained him palpably. </w:t>
+      </w:r>
+    </w:p>
+    <w:p>
+      <w:pPr>
+        <w:pStyle w:val="Normal"/>
+        <w:rPr/>
+      </w:pPr>
+      <w:r>
+        <w:rPr/>
+      </w:r>
+    </w:p>
+    <w:p>
+      <w:pPr>
+        <w:pStyle w:val="Normal"/>
+        <w:rPr/>
+      </w:pPr>
+      <w:r>
+        <w:rPr/>
+        <w:t>This time, the guardian did not escape unscathed. The whole center part of the armor was missing the surface of its material, simply evaporated by the strength of the attack.</w:t>
+      </w:r>
+    </w:p>
+    <w:p>
+      <w:pPr>
+        <w:pStyle w:val="Normal"/>
+        <w:rPr/>
+      </w:pPr>
+      <w:r>
+        <w:rPr/>
+      </w:r>
+    </w:p>
+    <w:p>
+      <w:pPr>
+        <w:pStyle w:val="Normal"/>
+        <w:rPr/>
+      </w:pPr>
+      <w:r>
+        <w:rPr/>
+        <w:t>The guardian shook his head, recovering.</w:t>
+      </w:r>
+    </w:p>
+    <w:p>
+      <w:pPr>
+        <w:pStyle w:val="Normal"/>
+        <w:rPr/>
+      </w:pPr>
+      <w:r>
+        <w:rPr/>
+      </w:r>
+    </w:p>
+    <w:p>
+      <w:pPr>
+        <w:pStyle w:val="Normal"/>
+        <w:rPr/>
+      </w:pPr>
+      <w:r>
+        <w:rPr/>
+        <w:t>Alarmed, Alzahad grabbed his scythe and smashed it into the unmoving guardian. For once, he was rewarded with a tiny chip from the nearly invincible stone.</w:t>
+      </w:r>
+    </w:p>
+    <w:p>
+      <w:pPr>
+        <w:pStyle w:val="Normal"/>
+        <w:rPr/>
+      </w:pPr>
+      <w:r>
+        <w:rPr/>
+      </w:r>
+    </w:p>
+    <w:p>
+      <w:pPr>
+        <w:pStyle w:val="Normal"/>
+        <w:rPr/>
+      </w:pPr>
+      <w:r>
+        <w:rPr/>
+        <w:t>“</w:t>
+      </w:r>
+      <w:r>
+        <w:rPr/>
+        <w:t xml:space="preserve">That’s all you're going to get.” The guardian said pulling intself up to its full height. “You damn fool. I thought you would have noticed earlier. Don't my arts seem familiar?” The stone figure rumbled. </w:t>
+      </w:r>
+    </w:p>
+    <w:p>
+      <w:pPr>
+        <w:pStyle w:val="Normal"/>
+        <w:rPr/>
+      </w:pPr>
+      <w:r>
+        <w:rPr/>
+      </w:r>
+    </w:p>
+    <w:p>
+      <w:pPr>
+        <w:pStyle w:val="Normal"/>
+        <w:rPr/>
+      </w:pPr>
+      <w:r>
+        <w:rPr/>
+        <w:t xml:space="preserve">Alzahad sprang back before the guardian could try anything. Reaching into his pocket he raised a small grey stone to his face and spoke to it the words of opening before throwing it at the guardian. </w:t>
+      </w:r>
+    </w:p>
+    <w:p>
+      <w:pPr>
+        <w:pStyle w:val="Normal"/>
+        <w:rPr/>
+      </w:pPr>
+      <w:r>
+        <w:rPr/>
+      </w:r>
+    </w:p>
+    <w:p>
+      <w:pPr>
+        <w:pStyle w:val="Normal"/>
+        <w:rPr/>
+      </w:pPr>
+      <w:r>
+        <w:rPr/>
+        <w:t xml:space="preserve">The guardian didn't seem to be moving, but for some reason it was harder to tell his presence in the smoke than it should have been. </w:t>
+      </w:r>
+    </w:p>
+    <w:p>
+      <w:pPr>
+        <w:pStyle w:val="Normal"/>
+        <w:rPr/>
+      </w:pPr>
+      <w:r>
+        <w:rPr/>
+      </w:r>
+    </w:p>
+    <w:p>
+      <w:pPr>
+        <w:pStyle w:val="Normal"/>
+        <w:rPr/>
+      </w:pPr>
+      <w:r>
+        <w:rPr/>
+        <w:t>Alzahad signed a shape in the air, head wracked with concentration as he struggled to remember the incredibly complicated ritual. His feet moved in a clock wise circle, the thin metal tips of his shoes etching out a circle. He moved his hands perpendicular to the circle. He envisioned in his mind the sharpest point he could think of, then split it in two, and again, and again.</w:t>
+      </w:r>
+    </w:p>
+    <w:p>
+      <w:pPr>
+        <w:pStyle w:val="Normal"/>
+        <w:rPr/>
+      </w:pPr>
+      <w:r>
+        <w:rPr/>
+      </w:r>
+    </w:p>
+    <w:p>
+      <w:pPr>
+        <w:pStyle w:val="Normal"/>
+        <w:rPr/>
+      </w:pPr>
+      <w:r>
+        <w:rPr/>
+        <w:t>“</w:t>
+      </w:r>
+      <w:r>
+        <w:rPr/>
+        <w:t>Come!” He shouted finally, “Alcerbes the dread bow of fate! I name you as the rightful heir of the lineage Amerdies, son of son of son. May your arrows piece the heavens!”</w:t>
+      </w:r>
+    </w:p>
+    <w:p>
+      <w:pPr>
+        <w:pStyle w:val="Normal"/>
+        <w:rPr/>
+      </w:pPr>
+      <w:r>
+        <w:rPr/>
+      </w:r>
+    </w:p>
+    <w:p>
+      <w:pPr>
+        <w:pStyle w:val="Normal"/>
+        <w:rPr/>
+      </w:pPr>
+      <w:r>
+        <w:rPr/>
+        <w:t>He wrenched his hand back as if drawing a massive bow, and suddenly there was one there, swirling in black fog, with a bow string of pure silver. He drew back the bow with a great deal of effort, unconcerned that there was no arrow.</w:t>
+      </w:r>
+    </w:p>
+    <w:p>
+      <w:pPr>
+        <w:pStyle w:val="Normal"/>
+        <w:rPr/>
+      </w:pPr>
+      <w:r>
+        <w:rPr/>
+      </w:r>
+    </w:p>
+    <w:p>
+      <w:pPr>
+        <w:pStyle w:val="Normal"/>
+        <w:rPr/>
+      </w:pPr>
+      <w:r>
+        <w:rPr/>
+        <w:t xml:space="preserve">He let loose at where he was sure the guardian was located. There was a pause as time paused for one infinitesmila second, a line of subtle pure silver running from the tip of his </w:t>
+      </w:r>
+      <w:r>
+        <w:rPr/>
+        <w:t>draw</w:t>
       </w:r>
       <w:r>
         <w:rPr/>
         <w:t xml:space="preserve"> </w:t>
+      </w:r>
+      <w:r>
+        <w:rPr/>
+        <w:t>hand</w:t>
+      </w:r>
+      <w:r>
+        <w:rPr/>
+        <w:t xml:space="preserve"> past the bow </w:t>
+      </w:r>
+      <w:r>
+        <w:rPr/>
+        <w:t xml:space="preserve">and breaching the fog with a beam of terrible power. </w:t>
+      </w:r>
+    </w:p>
+    <w:p>
+      <w:pPr>
+        <w:pStyle w:val="Normal"/>
+        <w:rPr/>
+      </w:pPr>
+      <w:r>
+        <w:rPr/>
+      </w:r>
+    </w:p>
+    <w:p>
+      <w:pPr>
+        <w:pStyle w:val="Normal"/>
+        <w:rPr/>
+      </w:pPr>
+      <w:r>
+        <w:rPr/>
+        <w:t>Alzahad did not wait to see if the attack was effective. He dissapeared, changing firing positions.</w:t>
+      </w:r>
+    </w:p>
+    <w:p>
+      <w:pPr>
+        <w:pStyle w:val="Normal"/>
+        <w:rPr/>
+      </w:pPr>
+      <w:r>
+        <w:rPr/>
+      </w:r>
+    </w:p>
+    <w:p>
+      <w:pPr>
+        <w:pStyle w:val="Normal"/>
+        <w:rPr/>
+      </w:pPr>
+      <w:r>
+        <w:rPr/>
+        <w:t>This time, it was the guardian at a disadvantage. It grasped at the spot the bow had shattered its armor and felt at the hole with a slight surprise. Then its resolve solidified as it readied itself for the next shots.</w:t>
+      </w:r>
+    </w:p>
+    <w:p>
+      <w:pPr>
+        <w:pStyle w:val="Normal"/>
+        <w:rPr/>
+      </w:pPr>
+      <w:r>
+        <w:rPr/>
+      </w:r>
+    </w:p>
+    <w:p>
+      <w:pPr>
+        <w:pStyle w:val="Normal"/>
+        <w:rPr/>
+      </w:pPr>
+      <w:r>
+        <w:rPr/>
+        <w:t>Alzahad swept around the globe of fog, peiceing it again and again with beams of silver until he could draw back the bow no longer. The black shape of the bow oozed from his hands, running down his forearms, burning as it went until it dripped to the ground and dissapeared.</w:t>
+      </w:r>
+    </w:p>
+    <w:p>
+      <w:pPr>
+        <w:pStyle w:val="Normal"/>
+        <w:rPr/>
+      </w:pPr>
+      <w:r>
+        <w:rPr/>
+      </w:r>
+    </w:p>
+    <w:p>
+      <w:pPr>
+        <w:pStyle w:val="Normal"/>
+        <w:rPr/>
+      </w:pPr>
+      <w:r>
+        <w:rPr/>
+        <w:t>“</w:t>
+      </w:r>
+      <w:r>
+        <w:rPr/>
+        <w:t>I-- wasn't sure it was you...</w:t>
+      </w:r>
+      <w:r>
+        <w:rPr/>
+        <w:t xml:space="preserve">” </w:t>
+      </w:r>
+      <w:r>
+        <w:rPr/>
+        <w:t>The guardian said, dispelling the fog bit by bit with a slight wave of its hand.</w:t>
+      </w:r>
+    </w:p>
+    <w:p>
+      <w:pPr>
+        <w:pStyle w:val="Normal"/>
+        <w:rPr/>
+      </w:pPr>
+      <w:r>
+        <w:rPr/>
+      </w:r>
+    </w:p>
+    <w:p>
+      <w:pPr>
+        <w:pStyle w:val="Normal"/>
+        <w:rPr/>
+      </w:pPr>
+      <w:r>
+        <w:rPr/>
+        <w:t>“</w:t>
+      </w:r>
+      <w:r>
+        <w:rPr/>
+        <w:t>So you managed to get the bow to cooperate after all. I won't say I'm not impressed. Even I had trouble with it. I would have expected by great grandson to fail completely.</w:t>
+      </w:r>
+      <w:r>
+        <w:rPr/>
+        <w:t>”</w:t>
+      </w:r>
+    </w:p>
+    <w:p>
+      <w:pPr>
+        <w:pStyle w:val="Normal"/>
+        <w:rPr/>
+      </w:pPr>
+      <w:r>
+        <w:rPr/>
+      </w:r>
+    </w:p>
+    <w:p>
+      <w:pPr>
+        <w:pStyle w:val="Normal"/>
+        <w:rPr/>
+      </w:pPr>
+      <w:r>
+        <w:rPr/>
+        <w:t xml:space="preserve">The fog cleared showing the guardain. Its armor was peirced several times by terrible rents, cracks ran from each one, and beneath </w:t>
+      </w:r>
+      <w:r>
+        <w:rPr/>
+        <w:t xml:space="preserve"> </w:t>
+      </w:r>
+      <w:r>
+        <w:rPr/>
+        <w:t>each one, Alzahad could see the body of an actual person, not inside the armor as he expected but literally enveloped by it. No wonder the armor was so strong; it was solid!</w:t>
+      </w:r>
+    </w:p>
+    <w:p>
+      <w:pPr>
+        <w:pStyle w:val="Normal"/>
+        <w:rPr/>
+      </w:pPr>
+      <w:r>
+        <w:rPr/>
+      </w:r>
+    </w:p>
+    <w:p>
+      <w:pPr>
+        <w:pStyle w:val="Normal"/>
+        <w:rPr/>
+      </w:pPr>
+      <w:r>
+        <w:rPr/>
+        <w:t xml:space="preserve">Alzahad staggered as the toll of the summon slammed into him. </w:t>
+      </w:r>
+    </w:p>
+    <w:p>
+      <w:pPr>
+        <w:pStyle w:val="Normal"/>
+        <w:rPr/>
+      </w:pPr>
+      <w:r>
+        <w:rPr/>
+      </w:r>
+    </w:p>
+    <w:p>
+      <w:pPr>
+        <w:pStyle w:val="Normal"/>
+        <w:rPr/>
+      </w:pPr>
+      <w:r>
+        <w:rPr/>
+        <w:t>“</w:t>
+      </w:r>
+      <w:r>
+        <w:rPr/>
+        <w:t>What do you mean… grandson...” he said, holding on to the scythe as a crutch as he waited for the weakness to pass.</w:t>
+      </w:r>
+    </w:p>
+    <w:p>
+      <w:pPr>
+        <w:pStyle w:val="Normal"/>
+        <w:rPr/>
+      </w:pPr>
+      <w:r>
+        <w:rPr/>
+      </w:r>
+    </w:p>
+    <w:p>
+      <w:pPr>
+        <w:pStyle w:val="Normal"/>
+        <w:rPr/>
+      </w:pPr>
+      <w:r>
+        <w:rPr/>
+        <w:t xml:space="preserve">But the guardian was rolling its neck and cracking its hands, small flakes of armor raining down to the ground as it did so. </w:t>
+      </w:r>
+    </w:p>
+    <w:p>
+      <w:pPr>
+        <w:pStyle w:val="Normal"/>
+        <w:rPr/>
+      </w:pPr>
+      <w:r>
+        <w:rPr/>
+      </w:r>
+    </w:p>
+    <w:p>
+      <w:pPr>
+        <w:pStyle w:val="Normal"/>
+        <w:rPr/>
+      </w:pPr>
+      <w:r>
+        <w:rPr/>
+        <w:t>“</w:t>
+      </w:r>
+      <w:r>
+        <w:rPr/>
+        <w:t>You never met me, but I expect you will have studied my breach of the seventh circle?” The figure asked, gripping the air around him. Alzahad was having trouble thinking from the great mental exertion of his art, but a part of him realized danger as he saw the preparation.</w:t>
+      </w:r>
+    </w:p>
+    <w:p>
+      <w:pPr>
+        <w:pStyle w:val="Normal"/>
+        <w:rPr/>
+      </w:pPr>
+      <w:r>
+        <w:rPr/>
+      </w:r>
+    </w:p>
+    <w:p>
+      <w:pPr>
+        <w:pStyle w:val="Normal"/>
+        <w:rPr/>
+      </w:pPr>
+      <w:r>
+        <w:rPr/>
+        <w:t>“</w:t>
+      </w:r>
+      <w:r>
+        <w:rPr/>
+        <w:t xml:space="preserve">I-Ibarus the elder?” Alzahad stuttered in horror, backing away slowly from the massive storm clouds forming around the guardian. “But… you vanished centuries ago!” The light of the infinite blue sparks running across the battered guardian reflected in Alzahad's eye and for one brief moment, the paladin knew fear. </w:t>
+      </w:r>
+    </w:p>
+    <w:p>
+      <w:pPr>
+        <w:pStyle w:val="Normal"/>
+        <w:rPr/>
+      </w:pPr>
+      <w:r>
+        <w:rPr/>
+      </w:r>
+    </w:p>
+    <w:p>
+      <w:pPr>
+        <w:pStyle w:val="Normal"/>
+        <w:rPr/>
+      </w:pPr>
+      <w:r>
+        <w:rPr/>
+        <w:t xml:space="preserve">The lightening slammed into him, surrounding him, connecting in brief fits and arcs to pieces of stone, turning them to dust. Alzahad barely had time to scream before a more intense surge of lightening went straight through him. </w:t>
+      </w:r>
+    </w:p>
+    <w:p>
+      <w:pPr>
+        <w:pStyle w:val="Normal"/>
+        <w:rPr/>
+      </w:pPr>
+      <w:r>
+        <w:rPr/>
+      </w:r>
+    </w:p>
+    <w:p>
+      <w:pPr>
+        <w:pStyle w:val="Normal"/>
+        <w:rPr/>
+      </w:pPr>
+      <w:r>
+        <w:rPr/>
+        <w:t>“</w:t>
+      </w:r>
+      <w:r>
+        <w:rPr/>
+        <w:t>I found something here...” Ibarus said, pulling down another bolt from the roiling mass of black and flashing blue cloud above him, before hurling it at Alzahad. The bolt incinerated a full section of Alzahad's ritual cloak, the contents vanishing in a brief but intense multicolored fire which exploaded around Alzahad.</w:t>
+      </w:r>
+    </w:p>
+    <w:p>
+      <w:pPr>
+        <w:pStyle w:val="Normal"/>
+        <w:rPr/>
+      </w:pPr>
+      <w:r>
+        <w:rPr/>
+      </w:r>
+    </w:p>
+    <w:p>
+      <w:pPr>
+        <w:pStyle w:val="Normal"/>
+        <w:rPr/>
+      </w:pPr>
+      <w:r>
+        <w:rPr/>
+        <w:t>“</w:t>
+      </w:r>
+      <w:r>
+        <w:rPr/>
+        <w:t>Something more important and deadly than any art…” Ibarus continued, casting a brief glance at the half ruined fountain Alzahad had clipped earlier. The crystal liquid ran blue as it reflected the flashing light right above the Ibarus's shoulder. A stone armored fist grabbed it and wrenched it from place, feeling its weight with satisfaction before lifting it high and smashing it into Alzahad's prone body.</w:t>
+      </w:r>
+    </w:p>
+    <w:p>
+      <w:pPr>
+        <w:pStyle w:val="Normal"/>
+        <w:rPr/>
+      </w:pPr>
+      <w:r>
+        <w:rPr/>
+      </w:r>
+    </w:p>
+    <w:p>
+      <w:pPr>
+        <w:pStyle w:val="Normal"/>
+        <w:rPr/>
+      </w:pPr>
+      <w:r>
+        <w:rPr/>
+        <w:t>Alzahad's vision swam, as the object broke around him, slamming him down into the marble ground. he life force streaming from him palpably now. He could not move either his left arm nor his right leg. Many of his items had been crushed. He felt like there were parts of him… missing. A brief and painful look downward confirmed that two holes had been ripped through his middle. Black ruined marks rimmed the ruptures where the lightening had left its mark. He managed a groan.</w:t>
+      </w:r>
+    </w:p>
+    <w:p>
+      <w:pPr>
+        <w:pStyle w:val="Normal"/>
+        <w:rPr/>
+      </w:pPr>
+      <w:r>
+        <w:rPr/>
+      </w:r>
+    </w:p>
+    <w:p>
+      <w:pPr>
+        <w:pStyle w:val="Normal"/>
+        <w:rPr/>
+      </w:pPr>
+      <w:r>
+        <w:rPr/>
+        <w:t>“</w:t>
+      </w:r>
+      <w:r>
+        <w:rPr/>
+        <w:t xml:space="preserve">Its right behind me actually.” Ibarus said, turning slowly and regarding whatever it was he was talking about before turning back to Alzahad. The sun started to slip down below the horizon. </w:t>
+      </w:r>
+    </w:p>
+    <w:p>
+      <w:pPr>
+        <w:pStyle w:val="Normal"/>
+        <w:rPr/>
+      </w:pPr>
+      <w:r>
+        <w:rPr/>
+      </w:r>
+    </w:p>
+    <w:p>
+      <w:pPr>
+        <w:pStyle w:val="Normal"/>
+        <w:rPr/>
+      </w:pPr>
+      <w:r>
+        <w:rPr/>
+        <w:t>“</w:t>
+      </w:r>
+      <w:r>
+        <w:rPr/>
+        <w:t>And it revealed a lot to me. A great deal really. Enough to shake the foundation of what I thought I knew, of all I thought I understood about the world. A lot for a door you might say...”</w:t>
+      </w:r>
+    </w:p>
+    <w:p>
+      <w:pPr>
+        <w:pStyle w:val="Normal"/>
+        <w:rPr/>
+      </w:pPr>
+      <w:r>
+        <w:rPr/>
+      </w:r>
+    </w:p>
+    <w:p>
+      <w:pPr>
+        <w:pStyle w:val="Normal"/>
+        <w:rPr/>
+      </w:pPr>
+      <w:r>
+        <w:rPr/>
+        <w:t xml:space="preserve">He turned back to Alzahad who was desperately trying not to die on the ground. </w:t>
+      </w:r>
+    </w:p>
+    <w:p>
+      <w:pPr>
+        <w:pStyle w:val="Normal"/>
+        <w:rPr/>
+      </w:pPr>
+      <w:r>
+        <w:rPr/>
+      </w:r>
+    </w:p>
+    <w:p>
+      <w:pPr>
+        <w:pStyle w:val="Normal"/>
+        <w:rPr/>
+      </w:pPr>
+      <w:r>
+        <w:rPr/>
+        <w:t>“</w:t>
+      </w:r>
+      <w:r>
+        <w:rPr/>
+        <w:t>And I thought to myself, with that new knowledge how ruinous the world was that we had made for ourselves. How hateful and spiteful and cruel. I remembered friends and family I had seen obliterated by war and lost to conflict. And in those thoughts, and after a great deal of meditation, I thought of a new way. A new system.”</w:t>
+      </w:r>
+    </w:p>
+    <w:p>
+      <w:pPr>
+        <w:pStyle w:val="Normal"/>
+        <w:rPr/>
+      </w:pPr>
+      <w:r>
+        <w:rPr/>
+      </w:r>
+    </w:p>
+    <w:p>
+      <w:pPr>
+        <w:pStyle w:val="Normal"/>
+        <w:rPr/>
+      </w:pPr>
+      <w:r>
+        <w:rPr/>
+        <w:t xml:space="preserve">Alzahad, despite his condition, let out a gasp, and wrenched forward with his still working limbs. </w:t>
+      </w:r>
+    </w:p>
+    <w:p>
+      <w:pPr>
+        <w:pStyle w:val="Normal"/>
+        <w:rPr/>
+      </w:pPr>
+      <w:r>
+        <w:rPr/>
+      </w:r>
+    </w:p>
+    <w:p>
+      <w:pPr>
+        <w:pStyle w:val="Normal"/>
+        <w:rPr/>
+      </w:pPr>
+      <w:r>
+        <w:rPr/>
+        <w:t>“</w:t>
+      </w:r>
+      <w:r>
+        <w:rPr/>
+        <w:t>I-It...I-It was you?” He rasped, arm burning with exhaustion, vision swimming, yet he held on for the moment.</w:t>
+      </w:r>
+    </w:p>
+    <w:p>
+      <w:pPr>
+        <w:pStyle w:val="Normal"/>
+        <w:rPr/>
+      </w:pPr>
+      <w:r>
+        <w:rPr/>
+      </w:r>
+    </w:p>
+    <w:p>
+      <w:pPr>
+        <w:pStyle w:val="Normal"/>
+        <w:rPr/>
+      </w:pPr>
+      <w:r>
+        <w:rPr/>
+        <w:t>“</w:t>
+      </w:r>
+      <w:r>
+        <w:rPr/>
+        <w:t xml:space="preserve">Who made this world the way it is now? Yes. You can thank me lat...” </w:t>
+      </w:r>
+    </w:p>
+    <w:p>
+      <w:pPr>
+        <w:pStyle w:val="Normal"/>
+        <w:rPr/>
+      </w:pPr>
+      <w:r>
+        <w:rPr/>
+      </w:r>
+    </w:p>
+    <w:p>
+      <w:pPr>
+        <w:pStyle w:val="Normal"/>
+        <w:rPr/>
+      </w:pPr>
+      <w:r>
+        <w:rPr/>
+        <w:t>Alzahad's fist smashed into the stone armor, instantly breaking against it.</w:t>
+      </w:r>
+    </w:p>
+    <w:p>
+      <w:pPr>
+        <w:pStyle w:val="Normal"/>
+        <w:rPr/>
+      </w:pPr>
+      <w:r>
+        <w:rPr/>
+      </w:r>
+    </w:p>
+    <w:p>
+      <w:pPr>
+        <w:pStyle w:val="Normal"/>
+        <w:rPr/>
+      </w:pPr>
+      <w:r>
+        <w:rPr/>
+        <w:t xml:space="preserve">Ibarus looked down at the fist pathetically broken. </w:t>
+      </w:r>
+    </w:p>
+    <w:p>
+      <w:pPr>
+        <w:pStyle w:val="Normal"/>
+        <w:rPr/>
+      </w:pPr>
+      <w:r>
+        <w:rPr/>
+      </w:r>
+    </w:p>
+    <w:p>
+      <w:pPr>
+        <w:pStyle w:val="Normal"/>
+        <w:rPr/>
+      </w:pPr>
+      <w:r>
+        <w:rPr/>
+        <w:t>“</w:t>
+      </w:r>
+      <w:r>
+        <w:rPr/>
+        <w:t>Oh, still alive? I must say, your spirit was forged at the wrong time Alzahad, you would have been a fierce warrior… about a century ago. It is too late, the techniques have been lost...” Ibarus folded his arms, taunting tone of voice now gone.</w:t>
+      </w:r>
+    </w:p>
+    <w:p>
+      <w:pPr>
+        <w:pStyle w:val="Normal"/>
+        <w:rPr/>
+      </w:pPr>
+      <w:r>
+        <w:rPr/>
+      </w:r>
+    </w:p>
+    <w:p>
+      <w:pPr>
+        <w:pStyle w:val="Normal"/>
+        <w:rPr/>
+      </w:pPr>
+      <w:r>
+        <w:rPr/>
+        <w:t>“</w:t>
+      </w:r>
+      <w:r>
+        <w:rPr/>
+        <w:t>I do pity you. Alive at the wrong time, when all your skills are meaningless. It would have been better to just slip into oblivion. Or you could have simply renounced your training...” Ibarus said, testing the youngling, “I suppose you still can!”</w:t>
+      </w:r>
+    </w:p>
+    <w:p>
+      <w:pPr>
+        <w:pStyle w:val="Normal"/>
+        <w:rPr/>
+      </w:pPr>
+      <w:r>
+        <w:rPr/>
+      </w:r>
+    </w:p>
+    <w:p>
+      <w:pPr>
+        <w:pStyle w:val="Normal"/>
+        <w:rPr/>
+      </w:pPr>
+      <w:r>
+        <w:rPr/>
+        <w:t>“</w:t>
+      </w:r>
+      <w:r>
+        <w:rPr/>
+        <w:t xml:space="preserve">No...” Alzahad managed, stooping dangerously as he tried to pick up his scythe. </w:t>
+      </w:r>
+    </w:p>
+    <w:p>
+      <w:pPr>
+        <w:pStyle w:val="Normal"/>
+        <w:rPr/>
+      </w:pPr>
+      <w:r>
+        <w:rPr/>
+      </w:r>
+    </w:p>
+    <w:p>
+      <w:pPr>
+        <w:pStyle w:val="Normal"/>
+        <w:rPr/>
+      </w:pPr>
+      <w:r>
+        <w:rPr/>
+        <w:t>“</w:t>
+      </w:r>
+      <w:r>
+        <w:rPr/>
+        <w:t xml:space="preserve">I am impressed.” Ibarus admitted. “But your efforts are meaningless. My new ideology was infective. Soon the strong were devoured by the weak, and the halls of weapons became halls of art. And they were relieved.” </w:t>
+      </w:r>
+    </w:p>
+    <w:p>
+      <w:pPr>
+        <w:pStyle w:val="Normal"/>
+        <w:rPr/>
+      </w:pPr>
+      <w:r>
+        <w:rPr/>
+      </w:r>
+    </w:p>
+    <w:p>
+      <w:pPr>
+        <w:pStyle w:val="Normal"/>
+        <w:rPr/>
+      </w:pPr>
+      <w:r>
+        <w:rPr/>
+        <w:t>The scythe refused to cooperate and slipped from his grasp. Alzahad, had to grimace a whimper quiet as the weapon clattered to the ground. He crawled towards it, Ibarus looming over him, looking down at the broken warrior with a mixture of disgust and pity.</w:t>
+      </w:r>
+    </w:p>
+    <w:p>
+      <w:pPr>
+        <w:pStyle w:val="Normal"/>
+        <w:rPr/>
+      </w:pPr>
+      <w:r>
+        <w:rPr/>
+      </w:r>
+    </w:p>
+    <w:p>
+      <w:pPr>
+        <w:pStyle w:val="Normal"/>
+        <w:rPr/>
+      </w:pPr>
+      <w:r>
+        <w:rPr/>
+        <w:t>“</w:t>
+      </w:r>
+      <w:r>
+        <w:rPr/>
+        <w:t>You're a traitor to the Great Ones...” Alzahad said through gritted teeth, fumbling again with the scythe.</w:t>
+      </w:r>
+    </w:p>
+    <w:p>
+      <w:pPr>
+        <w:pStyle w:val="Normal"/>
+        <w:rPr/>
+      </w:pPr>
+      <w:r>
+        <w:rPr/>
+      </w:r>
+    </w:p>
+    <w:p>
+      <w:pPr>
+        <w:pStyle w:val="Normal"/>
+        <w:rPr/>
+      </w:pPr>
+      <w:r>
+        <w:rPr/>
+        <w:t>“</w:t>
+      </w:r>
+      <w:r>
+        <w:rPr/>
+        <w:t>Yes. I am. They were horrified by my actions, which is of course why I had to kill most of them.” Ibarus said frowning. “But the lives I saved were innumerably greater than those I killed. And most were all to happy to engage in a fight to the death. I simply had to wait here for them.”</w:t>
+      </w:r>
+    </w:p>
+    <w:p>
+      <w:pPr>
+        <w:pStyle w:val="Normal"/>
+        <w:rPr/>
+      </w:pPr>
+      <w:r>
+        <w:rPr/>
+      </w:r>
+    </w:p>
+    <w:p>
+      <w:pPr>
+        <w:pStyle w:val="Normal"/>
+        <w:rPr/>
+      </w:pPr>
+      <w:r>
+        <w:rPr/>
+        <w:t>“</w:t>
+      </w:r>
+      <w:r>
+        <w:rPr/>
+        <w:t>You're a traitor to the very meaning of life. There is no change! There is no growth!” Alzahad said, finally grasping the scythe, pulling himself upwards.</w:t>
+      </w:r>
+    </w:p>
+    <w:p>
+      <w:pPr>
+        <w:pStyle w:val="Normal"/>
+        <w:rPr/>
+      </w:pPr>
+      <w:r>
+        <w:rPr/>
+      </w:r>
+    </w:p>
+    <w:p>
+      <w:pPr>
+        <w:pStyle w:val="Normal"/>
+        <w:rPr/>
+      </w:pPr>
+      <w:r>
+        <w:rPr/>
+        <w:t>“</w:t>
+      </w:r>
+      <w:r>
+        <w:rPr/>
+        <w:t>And that is how it was meant to be.” Ibarus said, still frowning. “Don't you understand? Only you would think this way, you and the last of the Great Ones. I have created what this world was always meant to be: a paradise.” Ibus said, taking a mencaing step forward, eyes not leaving Alzahad's form.</w:t>
+      </w:r>
+    </w:p>
+    <w:p>
+      <w:pPr>
+        <w:pStyle w:val="Normal"/>
+        <w:rPr/>
+      </w:pPr>
+      <w:r>
+        <w:rPr/>
+      </w:r>
+    </w:p>
+    <w:p>
+      <w:pPr>
+        <w:pStyle w:val="Normal"/>
+        <w:rPr/>
+      </w:pPr>
+      <w:r>
+        <w:rPr/>
+        <w:t>“</w:t>
+      </w:r>
+      <w:r>
+        <w:rPr/>
+        <w:t>No. You have ruined it. You have created a hell. There is no longer any growth, there are no new souls now that there are none lost. The world is a st-stagnant ruined place, festering in its own leavings… The art they make has no creativity. The blandness of it and their lives is a suffering I would not inflict upon my worst enemies.” Alzahad spat.</w:t>
+      </w:r>
+    </w:p>
+    <w:p>
+      <w:pPr>
+        <w:pStyle w:val="Normal"/>
+        <w:rPr/>
+      </w:pPr>
+      <w:r>
+        <w:rPr/>
+      </w:r>
+    </w:p>
+    <w:p>
+      <w:pPr>
+        <w:pStyle w:val="Normal"/>
+        <w:rPr/>
+      </w:pPr>
+      <w:r>
+        <w:rPr/>
+        <w:t>“</w:t>
+      </w:r>
+      <w:r>
+        <w:rPr/>
+        <w:t>Well. That is how you see it. You among millions. You among millions of millions. Should things go back to the way they were simply because you cannot fathom a world without violence? Because you can't wrap your mind around the fact that you are...” Ibarus drew in a deep breath “...A relic!” he shouted.</w:t>
+      </w:r>
+    </w:p>
+    <w:p>
+      <w:pPr>
+        <w:pStyle w:val="Normal"/>
+        <w:rPr/>
+      </w:pPr>
+      <w:r>
+        <w:rPr/>
+      </w:r>
+    </w:p>
+    <w:p>
+      <w:pPr>
+        <w:pStyle w:val="Normal"/>
+        <w:rPr/>
+      </w:pPr>
+      <w:r>
+        <w:rPr/>
+        <w:t>The force of his voice blasted into Alzahad, and suddenly he was airborne, flying and flailing. He landed in a tumble, half impaled by a broke tree branch and amid a tangle of bushes. But he still held the scythe.</w:t>
+      </w:r>
+    </w:p>
+    <w:p>
+      <w:pPr>
+        <w:pStyle w:val="Normal"/>
+        <w:rPr/>
+      </w:pPr>
+      <w:r>
+        <w:rPr/>
+      </w:r>
+    </w:p>
+    <w:p>
+      <w:pPr>
+        <w:pStyle w:val="Normal"/>
+        <w:rPr/>
+      </w:pPr>
+      <w:r>
+        <w:rPr/>
+      </w:r>
+    </w:p>
+    <w:p>
+      <w:pPr>
+        <w:pStyle w:val="Normal"/>
+        <w:rPr/>
+      </w:pPr>
+      <w:r>
+        <w:rPr/>
+        <w:t xml:space="preserve"> </w:t>
+      </w:r>
+    </w:p>
+    <w:p>
+      <w:pPr>
+        <w:pStyle w:val="Normal"/>
+        <w:rPr/>
+      </w:pPr>
+      <w:r>
+        <w:rPr/>
+      </w:r>
+    </w:p>
+    <w:p>
+      <w:pPr>
+        <w:pStyle w:val="Normal"/>
+        <w:rPr/>
+      </w:pPr>
+      <w:r>
+        <w:rPr/>
+      </w:r>
+    </w:p>
+    <w:p>
+      <w:pPr>
+        <w:pStyle w:val="Normal"/>
+        <w:rPr/>
+      </w:pPr>
+      <w:r>
+        <w:rPr/>
+      </w:r>
+    </w:p>
+    <w:p>
+      <w:pPr>
+        <w:pStyle w:val="Normal"/>
+        <w:rPr/>
+      </w:pPr>
+      <w:r>
+        <w:rPr/>
       </w:r>
     </w:p>
     <w:sectPr>

</xml_diff>

<commit_message>
More last of death
</commit_message>
<xml_diff>
--- a/Stories/Outbox/TheEndOfDeath/TheEndOfDeath.docx
+++ b/Stories/Outbox/TheEndOfDeath/TheEndOfDeath.docx
@@ -2012,11 +2012,7 @@
       </w:r>
       <w:r>
         <w:rPr/>
-        <w:t xml:space="preserve">So be it!” Alzahad yelled, splitting the air before him as he released the silent </w:t>
-      </w:r>
-      <w:r>
-        <w:rPr/>
-        <w:t xml:space="preserve">incantation. </w:t>
+        <w:t xml:space="preserve">So be it!” Alzahad yelled, splitting the air before him as he released the silent incantation. </w:t>
       </w:r>
     </w:p>
     <w:p>
@@ -2344,34 +2340,1187 @@
       </w:pPr>
       <w:r>
         <w:rPr/>
-        <w:t xml:space="preserve">A cool feeling spread through his body and he slowly got to his feet, the tail of the spirit still wriggling in his mouth.  </w:t>
-      </w:r>
-      <w:r>
-        <w:rPr/>
-        <w:t>He slerped in inwards loudly and soon it was consumed. A hideous grin formed on his face and his hand found its way back to his scythe.</w:t>
-      </w:r>
-    </w:p>
-    <w:p>
-      <w:pPr>
-        <w:pStyle w:val="Normal"/>
-        <w:rPr/>
-      </w:pPr>
-      <w:r>
-        <w:rPr/>
-      </w:r>
-    </w:p>
-    <w:p>
-      <w:pPr>
-        <w:pStyle w:val="Normal"/>
-        <w:rPr/>
-      </w:pPr>
-      <w:r>
-        <w:rPr/>
-        <w:t>“</w:t>
-      </w:r>
-      <w:r>
-        <w:rPr/>
-        <w:t>Now that was a hit.</w:t>
+        <w:t>A cool feeling spread through his body and he slowly got to his feet, the tail of the spirit still wriggling in his mouth.  He slerped in inwards loudly and soon it was consumed. A hideous grin formed on his face and his hand found its way back to his scythe.</w:t>
+      </w:r>
+    </w:p>
+    <w:p>
+      <w:pPr>
+        <w:pStyle w:val="Normal"/>
+        <w:rPr/>
+      </w:pPr>
+      <w:r>
+        <w:rPr/>
+      </w:r>
+    </w:p>
+    <w:p>
+      <w:pPr>
+        <w:pStyle w:val="Normal"/>
+        <w:rPr/>
+      </w:pPr>
+      <w:r>
+        <w:rPr/>
+        <w:t>“</w:t>
+      </w:r>
+      <w:r>
+        <w:rPr/>
+        <w:t>Now that was a hit.” Alzahad said, spitting out the used rune in his mouth which had allowed him to consume the spirit. “It has been years, decades since another has forced me to resort to spirit eating” He said, wiping his mouth.</w:t>
+      </w:r>
+    </w:p>
+    <w:p>
+      <w:pPr>
+        <w:pStyle w:val="Normal"/>
+        <w:rPr/>
+      </w:pPr>
+      <w:r>
+        <w:rPr/>
+      </w:r>
+    </w:p>
+    <w:p>
+      <w:pPr>
+        <w:pStyle w:val="Normal"/>
+        <w:rPr/>
+      </w:pPr>
+      <w:r>
+        <w:rPr/>
+        <w:t>“</w:t>
+      </w:r>
+      <w:r>
+        <w:rPr/>
+        <w:t>Soon there will be no reason for such barbaric things. None will raise a hand against another. There will be peace and harmony among all life. You will fade from this world and there will be none who will remember you.” The guardian taunted, wiping its hand against one another, then bracing himself for the inevitable counter attack.</w:t>
+      </w:r>
+    </w:p>
+    <w:p>
+      <w:pPr>
+        <w:pStyle w:val="Normal"/>
+        <w:rPr/>
+      </w:pPr>
+      <w:r>
+        <w:rPr/>
+      </w:r>
+    </w:p>
+    <w:p>
+      <w:pPr>
+        <w:pStyle w:val="Normal"/>
+        <w:rPr/>
+      </w:pPr>
+      <w:r>
+        <w:rPr/>
+        <w:t>“</w:t>
+      </w:r>
+      <w:r>
+        <w:rPr/>
+        <w:t xml:space="preserve">Never!” Alzahad screamed. The life sigils on his palms shone like a sun, illuminating the world in a brilliant and sudden greed light before a beam of pure emerald fire erupted from them, breifly connecting the guardian and his opponent. </w:t>
+      </w:r>
+    </w:p>
+    <w:p>
+      <w:pPr>
+        <w:pStyle w:val="Normal"/>
+        <w:rPr/>
+      </w:pPr>
+      <w:r>
+        <w:rPr/>
+      </w:r>
+    </w:p>
+    <w:p>
+      <w:pPr>
+        <w:pStyle w:val="Normal"/>
+        <w:rPr/>
+      </w:pPr>
+      <w:r>
+        <w:rPr/>
+        <w:t xml:space="preserve">Alzahad leaned into the attack, bracing his feet as the strength of the sorcery ripped through him. </w:t>
+      </w:r>
+    </w:p>
+    <w:p>
+      <w:pPr>
+        <w:pStyle w:val="Normal"/>
+        <w:rPr/>
+      </w:pPr>
+      <w:r>
+        <w:rPr/>
+      </w:r>
+    </w:p>
+    <w:p>
+      <w:pPr>
+        <w:pStyle w:val="Normal"/>
+        <w:rPr/>
+      </w:pPr>
+      <w:r>
+        <w:rPr/>
+        <w:t>“</w:t>
+      </w:r>
+      <w:r>
+        <w:rPr/>
+        <w:t>I will never die! I will never be forgotten! In years people will shout my name in pride and exultation! I… I will achieve feats even my forefathers would be proud of!” He added, and spell wavering as his concentration faltered.</w:t>
+      </w:r>
+    </w:p>
+    <w:p>
+      <w:pPr>
+        <w:pStyle w:val="Normal"/>
+        <w:rPr/>
+      </w:pPr>
+      <w:r>
+        <w:rPr/>
+      </w:r>
+    </w:p>
+    <w:p>
+      <w:pPr>
+        <w:pStyle w:val="Normal"/>
+        <w:rPr/>
+      </w:pPr>
+      <w:r>
+        <w:rPr/>
+        <w:t xml:space="preserve">He staggered, the incredibly deadly magic having drained him palpably. </w:t>
+      </w:r>
+    </w:p>
+    <w:p>
+      <w:pPr>
+        <w:pStyle w:val="Normal"/>
+        <w:rPr/>
+      </w:pPr>
+      <w:r>
+        <w:rPr/>
+      </w:r>
+    </w:p>
+    <w:p>
+      <w:pPr>
+        <w:pStyle w:val="Normal"/>
+        <w:rPr/>
+      </w:pPr>
+      <w:r>
+        <w:rPr/>
+        <w:t>This time, the guardian did not escape unscathed. The whole center part of the armor was missing the surface of its material, simply evaporated by the strength of the attack.</w:t>
+      </w:r>
+    </w:p>
+    <w:p>
+      <w:pPr>
+        <w:pStyle w:val="Normal"/>
+        <w:rPr/>
+      </w:pPr>
+      <w:r>
+        <w:rPr/>
+      </w:r>
+    </w:p>
+    <w:p>
+      <w:pPr>
+        <w:pStyle w:val="Normal"/>
+        <w:rPr/>
+      </w:pPr>
+      <w:r>
+        <w:rPr/>
+        <w:t>The guardian shook his head, recovering.</w:t>
+      </w:r>
+    </w:p>
+    <w:p>
+      <w:pPr>
+        <w:pStyle w:val="Normal"/>
+        <w:rPr/>
+      </w:pPr>
+      <w:r>
+        <w:rPr/>
+      </w:r>
+    </w:p>
+    <w:p>
+      <w:pPr>
+        <w:pStyle w:val="Normal"/>
+        <w:rPr/>
+      </w:pPr>
+      <w:r>
+        <w:rPr/>
+        <w:t>Alarmed, Alzahad grabbed his scythe and smashed it into the unmoving guardian. For once, he was rewarded with a tiny chip from the nearly invincible stone.</w:t>
+      </w:r>
+    </w:p>
+    <w:p>
+      <w:pPr>
+        <w:pStyle w:val="Normal"/>
+        <w:rPr/>
+      </w:pPr>
+      <w:r>
+        <w:rPr/>
+      </w:r>
+    </w:p>
+    <w:p>
+      <w:pPr>
+        <w:pStyle w:val="Normal"/>
+        <w:rPr/>
+      </w:pPr>
+      <w:r>
+        <w:rPr/>
+        <w:t>“</w:t>
+      </w:r>
+      <w:r>
+        <w:rPr/>
+        <w:t xml:space="preserve">That’s all you're going to get.” The guardian said pulling intself up to its full height. “You damn fool. I thought you would have noticed earlier. Don't my arts seem familiar?” The stone figure rumbled. </w:t>
+      </w:r>
+    </w:p>
+    <w:p>
+      <w:pPr>
+        <w:pStyle w:val="Normal"/>
+        <w:rPr/>
+      </w:pPr>
+      <w:r>
+        <w:rPr/>
+      </w:r>
+    </w:p>
+    <w:p>
+      <w:pPr>
+        <w:pStyle w:val="Normal"/>
+        <w:rPr/>
+      </w:pPr>
+      <w:r>
+        <w:rPr/>
+        <w:t xml:space="preserve">Alzahad sprang back before the guardian could try anything. Reaching into his pocket he raised a small grey stone to his face and spoke to it the words of opening before throwing it at the guardian. </w:t>
+      </w:r>
+    </w:p>
+    <w:p>
+      <w:pPr>
+        <w:pStyle w:val="Normal"/>
+        <w:rPr/>
+      </w:pPr>
+      <w:r>
+        <w:rPr/>
+      </w:r>
+    </w:p>
+    <w:p>
+      <w:pPr>
+        <w:pStyle w:val="Normal"/>
+        <w:rPr/>
+      </w:pPr>
+      <w:r>
+        <w:rPr/>
+        <w:t xml:space="preserve">The guardian didn't seem to be moving, but for some reason it was harder to tell his presence in the smoke than it should have been. </w:t>
+      </w:r>
+    </w:p>
+    <w:p>
+      <w:pPr>
+        <w:pStyle w:val="Normal"/>
+        <w:rPr/>
+      </w:pPr>
+      <w:r>
+        <w:rPr/>
+      </w:r>
+    </w:p>
+    <w:p>
+      <w:pPr>
+        <w:pStyle w:val="Normal"/>
+        <w:rPr/>
+      </w:pPr>
+      <w:r>
+        <w:rPr/>
+        <w:t>Alzahad signed a shape in the air, head wracked with concentration as he struggled to remember the incredibly complicated ritual. His feet moved in a clock wise circle, the thin metal tips of his shoes etching out a circle. He moved his hands perpendicular to the circle. He envisioned in his mind the sharpest point he could think of, then split it in two, and again, and again.</w:t>
+      </w:r>
+    </w:p>
+    <w:p>
+      <w:pPr>
+        <w:pStyle w:val="Normal"/>
+        <w:rPr/>
+      </w:pPr>
+      <w:r>
+        <w:rPr/>
+      </w:r>
+    </w:p>
+    <w:p>
+      <w:pPr>
+        <w:pStyle w:val="Normal"/>
+        <w:rPr/>
+      </w:pPr>
+      <w:r>
+        <w:rPr/>
+        <w:t>“</w:t>
+      </w:r>
+      <w:r>
+        <w:rPr/>
+        <w:t>Come!” He shouted finally, “Alcerbes the dread bow of fate! I name you as the rightful heir of the lineage Amerdies, son of son of son. May your arrows piece the heavens!”</w:t>
+      </w:r>
+    </w:p>
+    <w:p>
+      <w:pPr>
+        <w:pStyle w:val="Normal"/>
+        <w:rPr/>
+      </w:pPr>
+      <w:r>
+        <w:rPr/>
+      </w:r>
+    </w:p>
+    <w:p>
+      <w:pPr>
+        <w:pStyle w:val="Normal"/>
+        <w:rPr/>
+      </w:pPr>
+      <w:r>
+        <w:rPr/>
+        <w:t>He wrenched his hand back as if drawing a massive bow, and suddenly there was one there, swirling in black fog, with a bow string of pure silver. He drew back the bow with a great deal of effort, unconcerned that there was no arrow.</w:t>
+      </w:r>
+    </w:p>
+    <w:p>
+      <w:pPr>
+        <w:pStyle w:val="Normal"/>
+        <w:rPr/>
+      </w:pPr>
+      <w:r>
+        <w:rPr/>
+      </w:r>
+    </w:p>
+    <w:p>
+      <w:pPr>
+        <w:pStyle w:val="Normal"/>
+        <w:rPr/>
+      </w:pPr>
+      <w:r>
+        <w:rPr/>
+        <w:t xml:space="preserve">He let loose at where he was sure the guardian was located. There was a pause as time paused for one infinitesmila second, a line of subtle pure silver running from the tip of his draw hand past the bow and breaching the fog with a beam of terrible power. </w:t>
+      </w:r>
+    </w:p>
+    <w:p>
+      <w:pPr>
+        <w:pStyle w:val="Normal"/>
+        <w:rPr/>
+      </w:pPr>
+      <w:r>
+        <w:rPr/>
+      </w:r>
+    </w:p>
+    <w:p>
+      <w:pPr>
+        <w:pStyle w:val="Normal"/>
+        <w:rPr/>
+      </w:pPr>
+      <w:r>
+        <w:rPr/>
+        <w:t>Alzahad did not wait to see if the attack was effective. He dissapeared, changing firing positions.</w:t>
+      </w:r>
+    </w:p>
+    <w:p>
+      <w:pPr>
+        <w:pStyle w:val="Normal"/>
+        <w:rPr/>
+      </w:pPr>
+      <w:r>
+        <w:rPr/>
+      </w:r>
+    </w:p>
+    <w:p>
+      <w:pPr>
+        <w:pStyle w:val="Normal"/>
+        <w:rPr/>
+      </w:pPr>
+      <w:r>
+        <w:rPr/>
+        <w:t>This time, it was the guardian at a disadvantage. It grasped at the spot the bow had shattered its armor and felt at the hole with a slight surprise. Then its resolve solidified as it readied itself for the next shots.</w:t>
+      </w:r>
+    </w:p>
+    <w:p>
+      <w:pPr>
+        <w:pStyle w:val="Normal"/>
+        <w:rPr/>
+      </w:pPr>
+      <w:r>
+        <w:rPr/>
+      </w:r>
+    </w:p>
+    <w:p>
+      <w:pPr>
+        <w:pStyle w:val="Normal"/>
+        <w:rPr/>
+      </w:pPr>
+      <w:r>
+        <w:rPr/>
+        <w:t>Alzahad swept around the globe of fog, peiceing it again and again with beams of silver until he could draw back the bow no longer. The black shape of the bow oozed from his hands, running down his forearms, burning as it went until it dripped to the ground and dissapeared.</w:t>
+      </w:r>
+    </w:p>
+    <w:p>
+      <w:pPr>
+        <w:pStyle w:val="Normal"/>
+        <w:rPr/>
+      </w:pPr>
+      <w:r>
+        <w:rPr/>
+      </w:r>
+    </w:p>
+    <w:p>
+      <w:pPr>
+        <w:pStyle w:val="Normal"/>
+        <w:rPr/>
+      </w:pPr>
+      <w:r>
+        <w:rPr/>
+        <w:t>“</w:t>
+      </w:r>
+      <w:r>
+        <w:rPr/>
+        <w:t>I-- wasn't sure it was you...” The guardian said, dispelling the fog bit by bit with a slight wave of its hand.</w:t>
+      </w:r>
+    </w:p>
+    <w:p>
+      <w:pPr>
+        <w:pStyle w:val="Normal"/>
+        <w:rPr/>
+      </w:pPr>
+      <w:r>
+        <w:rPr/>
+      </w:r>
+    </w:p>
+    <w:p>
+      <w:pPr>
+        <w:pStyle w:val="Normal"/>
+        <w:rPr/>
+      </w:pPr>
+      <w:r>
+        <w:rPr/>
+        <w:t>“</w:t>
+      </w:r>
+      <w:r>
+        <w:rPr/>
+        <w:t>So you managed to get the bow to cooperate after all. I won't say I'm not impressed. Even I had trouble with it. I would have expected by great grandson to fail completely.”</w:t>
+      </w:r>
+    </w:p>
+    <w:p>
+      <w:pPr>
+        <w:pStyle w:val="Normal"/>
+        <w:rPr/>
+      </w:pPr>
+      <w:r>
+        <w:rPr/>
+      </w:r>
+    </w:p>
+    <w:p>
+      <w:pPr>
+        <w:pStyle w:val="Normal"/>
+        <w:rPr/>
+      </w:pPr>
+      <w:r>
+        <w:rPr/>
+        <w:t>The fog cleared showing the guardain. Its armor was peirced several times by terrible rents, cracks ran from each one, and beneath  each one, Alzahad could see the body of an actual person, not inside the armor as he expected but literally enveloped by it. No wonder the armor was so strong; it was solid!</w:t>
+      </w:r>
+    </w:p>
+    <w:p>
+      <w:pPr>
+        <w:pStyle w:val="Normal"/>
+        <w:rPr/>
+      </w:pPr>
+      <w:r>
+        <w:rPr/>
+      </w:r>
+    </w:p>
+    <w:p>
+      <w:pPr>
+        <w:pStyle w:val="Normal"/>
+        <w:rPr/>
+      </w:pPr>
+      <w:r>
+        <w:rPr/>
+        <w:t xml:space="preserve">Alzahad staggered as the toll of the summon slammed into him. </w:t>
+      </w:r>
+    </w:p>
+    <w:p>
+      <w:pPr>
+        <w:pStyle w:val="Normal"/>
+        <w:rPr/>
+      </w:pPr>
+      <w:r>
+        <w:rPr/>
+      </w:r>
+    </w:p>
+    <w:p>
+      <w:pPr>
+        <w:pStyle w:val="Normal"/>
+        <w:rPr/>
+      </w:pPr>
+      <w:r>
+        <w:rPr/>
+        <w:t>“</w:t>
+      </w:r>
+      <w:r>
+        <w:rPr/>
+        <w:t>What do you mean… grandson...” he said, holding on to the scythe as a crutch as he waited for the weakness to pass.</w:t>
+      </w:r>
+    </w:p>
+    <w:p>
+      <w:pPr>
+        <w:pStyle w:val="Normal"/>
+        <w:rPr/>
+      </w:pPr>
+      <w:r>
+        <w:rPr/>
+      </w:r>
+    </w:p>
+    <w:p>
+      <w:pPr>
+        <w:pStyle w:val="Normal"/>
+        <w:rPr/>
+      </w:pPr>
+      <w:r>
+        <w:rPr/>
+        <w:t xml:space="preserve">But the guardian was rolling its neck and cracking its hands, small flakes of armor raining down to the ground as it did so. </w:t>
+      </w:r>
+    </w:p>
+    <w:p>
+      <w:pPr>
+        <w:pStyle w:val="Normal"/>
+        <w:rPr/>
+      </w:pPr>
+      <w:r>
+        <w:rPr/>
+      </w:r>
+    </w:p>
+    <w:p>
+      <w:pPr>
+        <w:pStyle w:val="Normal"/>
+        <w:rPr/>
+      </w:pPr>
+      <w:r>
+        <w:rPr/>
+        <w:t>“</w:t>
+      </w:r>
+      <w:r>
+        <w:rPr/>
+        <w:t>You never met me, but I expect you will have studied my breach of the seventh circle?” The figure asked, gripping the air around him. Alzahad was having trouble thinking from the great mental exertion of his art, but a part of him realized danger as he saw the preparation.</w:t>
+      </w:r>
+    </w:p>
+    <w:p>
+      <w:pPr>
+        <w:pStyle w:val="Normal"/>
+        <w:rPr/>
+      </w:pPr>
+      <w:r>
+        <w:rPr/>
+      </w:r>
+    </w:p>
+    <w:p>
+      <w:pPr>
+        <w:pStyle w:val="Normal"/>
+        <w:rPr/>
+      </w:pPr>
+      <w:r>
+        <w:rPr/>
+        <w:t>“</w:t>
+      </w:r>
+      <w:r>
+        <w:rPr/>
+        <w:t xml:space="preserve">I-Ibarus the elder?” Alzahad stuttered in horror, backing away slowly from the massive storm clouds forming around the guardian. “But… you vanished centuries ago!” The light of the infinite blue sparks running across the battered guardian reflected in Alzahad's eye and for one brief moment, the paladin knew fear. </w:t>
+      </w:r>
+    </w:p>
+    <w:p>
+      <w:pPr>
+        <w:pStyle w:val="Normal"/>
+        <w:rPr/>
+      </w:pPr>
+      <w:r>
+        <w:rPr/>
+      </w:r>
+    </w:p>
+    <w:p>
+      <w:pPr>
+        <w:pStyle w:val="Normal"/>
+        <w:rPr/>
+      </w:pPr>
+      <w:r>
+        <w:rPr/>
+        <w:t xml:space="preserve">The lightening slammed into him, surrounding him, connecting in brief fits and arcs to pieces of stone, turning them to dust. Alzahad barely had time to scream before a more intense surge of lightening went straight through him. </w:t>
+      </w:r>
+    </w:p>
+    <w:p>
+      <w:pPr>
+        <w:pStyle w:val="Normal"/>
+        <w:rPr/>
+      </w:pPr>
+      <w:r>
+        <w:rPr/>
+      </w:r>
+    </w:p>
+    <w:p>
+      <w:pPr>
+        <w:pStyle w:val="Normal"/>
+        <w:rPr/>
+      </w:pPr>
+      <w:r>
+        <w:rPr/>
+        <w:t>“</w:t>
+      </w:r>
+      <w:r>
+        <w:rPr/>
+        <w:t>I found something here...” Ibarus said, pulling down another bolt from the roiling mass of black and flashing blue cloud above him, before hurling it at Alzahad. The bolt incinerated a full section of Alzahad's ritual cloak, the contents vanishing in a brief but intense multicolored fire which exploaded around Alzahad.</w:t>
+      </w:r>
+    </w:p>
+    <w:p>
+      <w:pPr>
+        <w:pStyle w:val="Normal"/>
+        <w:rPr/>
+      </w:pPr>
+      <w:r>
+        <w:rPr/>
+      </w:r>
+    </w:p>
+    <w:p>
+      <w:pPr>
+        <w:pStyle w:val="Normal"/>
+        <w:rPr/>
+      </w:pPr>
+      <w:r>
+        <w:rPr/>
+        <w:t>“</w:t>
+      </w:r>
+      <w:r>
+        <w:rPr/>
+        <w:t>Something more important and deadly than any art…” Ibarus continued, casting a brief glance at the half ruined fountain Alzahad had clipped earlier. The crystal liquid ran blue as it reflected the flashing light right above the Ibarus's shoulder. A stone armored fist grabbed it and wrenched it from place, feeling its weight with satisfaction before lifting it high and smashing it into Alzahad's prone body.</w:t>
+      </w:r>
+    </w:p>
+    <w:p>
+      <w:pPr>
+        <w:pStyle w:val="Normal"/>
+        <w:rPr/>
+      </w:pPr>
+      <w:r>
+        <w:rPr/>
+      </w:r>
+    </w:p>
+    <w:p>
+      <w:pPr>
+        <w:pStyle w:val="Normal"/>
+        <w:rPr/>
+      </w:pPr>
+      <w:r>
+        <w:rPr/>
+        <w:t>Alzahad's vision swam, as the object broke around him, slamming him down into the marble ground. he life force streaming from him palpably now. He could not move either his left arm nor his right leg. Many of his items had been crushed. He felt like there were parts of him… missing. A brief and painful look downward confirmed that two holes had been ripped through his middle. Black ruined marks rimmed the ruptures where the lightening had left its mark. He managed a groan.</w:t>
+      </w:r>
+    </w:p>
+    <w:p>
+      <w:pPr>
+        <w:pStyle w:val="Normal"/>
+        <w:rPr/>
+      </w:pPr>
+      <w:r>
+        <w:rPr/>
+      </w:r>
+    </w:p>
+    <w:p>
+      <w:pPr>
+        <w:pStyle w:val="Normal"/>
+        <w:rPr/>
+      </w:pPr>
+      <w:r>
+        <w:rPr/>
+        <w:t>“</w:t>
+      </w:r>
+      <w:r>
+        <w:rPr/>
+        <w:t xml:space="preserve">Its right behind me actually.” Ibarus said, turning slowly and regarding whatever it was he was talking about before turning back to Alzahad. The sun started to slip down below the horizon. </w:t>
+      </w:r>
+    </w:p>
+    <w:p>
+      <w:pPr>
+        <w:pStyle w:val="Normal"/>
+        <w:rPr/>
+      </w:pPr>
+      <w:r>
+        <w:rPr/>
+      </w:r>
+    </w:p>
+    <w:p>
+      <w:pPr>
+        <w:pStyle w:val="Normal"/>
+        <w:rPr/>
+      </w:pPr>
+      <w:r>
+        <w:rPr/>
+        <w:t>“</w:t>
+      </w:r>
+      <w:r>
+        <w:rPr/>
+        <w:t>And it revealed a lot to me. A great deal really. Enough to shake the foundation of what I thought I knew, of all I thought I understood about the world. A lot for a door you might say...”</w:t>
+      </w:r>
+    </w:p>
+    <w:p>
+      <w:pPr>
+        <w:pStyle w:val="Normal"/>
+        <w:rPr/>
+      </w:pPr>
+      <w:r>
+        <w:rPr/>
+      </w:r>
+    </w:p>
+    <w:p>
+      <w:pPr>
+        <w:pStyle w:val="Normal"/>
+        <w:rPr/>
+      </w:pPr>
+      <w:r>
+        <w:rPr/>
+        <w:t xml:space="preserve">He turned back to Alzahad who was desperately trying not to die on the ground. </w:t>
+      </w:r>
+    </w:p>
+    <w:p>
+      <w:pPr>
+        <w:pStyle w:val="Normal"/>
+        <w:rPr/>
+      </w:pPr>
+      <w:r>
+        <w:rPr/>
+      </w:r>
+    </w:p>
+    <w:p>
+      <w:pPr>
+        <w:pStyle w:val="Normal"/>
+        <w:rPr/>
+      </w:pPr>
+      <w:r>
+        <w:rPr/>
+        <w:t>“</w:t>
+      </w:r>
+      <w:r>
+        <w:rPr/>
+        <w:t>And I thought to myself, with that new knowledge how ruinous the world was that we had made for ourselves. How hateful and spiteful and cruel. I remembered friends and family I had seen obliterated by war and lost to conflict. And in those thoughts, and after a great deal of meditation, I thought of a new way. A new system.”</w:t>
+      </w:r>
+    </w:p>
+    <w:p>
+      <w:pPr>
+        <w:pStyle w:val="Normal"/>
+        <w:rPr/>
+      </w:pPr>
+      <w:r>
+        <w:rPr/>
+      </w:r>
+    </w:p>
+    <w:p>
+      <w:pPr>
+        <w:pStyle w:val="Normal"/>
+        <w:rPr/>
+      </w:pPr>
+      <w:r>
+        <w:rPr/>
+        <w:t xml:space="preserve">Alzahad, despite his condition, let out a gasp, and wrenched forward with his still working limbs. </w:t>
+      </w:r>
+    </w:p>
+    <w:p>
+      <w:pPr>
+        <w:pStyle w:val="Normal"/>
+        <w:rPr/>
+      </w:pPr>
+      <w:r>
+        <w:rPr/>
+      </w:r>
+    </w:p>
+    <w:p>
+      <w:pPr>
+        <w:pStyle w:val="Normal"/>
+        <w:rPr/>
+      </w:pPr>
+      <w:r>
+        <w:rPr/>
+        <w:t>“</w:t>
+      </w:r>
+      <w:r>
+        <w:rPr/>
+        <w:t>I-It...I-It was you?” He rasped, arm burning with exhaustion, vision swimming, yet he held on for the moment.</w:t>
+      </w:r>
+    </w:p>
+    <w:p>
+      <w:pPr>
+        <w:pStyle w:val="Normal"/>
+        <w:rPr/>
+      </w:pPr>
+      <w:r>
+        <w:rPr/>
+      </w:r>
+    </w:p>
+    <w:p>
+      <w:pPr>
+        <w:pStyle w:val="Normal"/>
+        <w:rPr/>
+      </w:pPr>
+      <w:r>
+        <w:rPr/>
+        <w:t>“</w:t>
+      </w:r>
+      <w:r>
+        <w:rPr/>
+        <w:t xml:space="preserve">Who made this world the way it is now? Yes. You can thank me lat...” </w:t>
+      </w:r>
+    </w:p>
+    <w:p>
+      <w:pPr>
+        <w:pStyle w:val="Normal"/>
+        <w:rPr/>
+      </w:pPr>
+      <w:r>
+        <w:rPr/>
+      </w:r>
+    </w:p>
+    <w:p>
+      <w:pPr>
+        <w:pStyle w:val="Normal"/>
+        <w:rPr/>
+      </w:pPr>
+      <w:r>
+        <w:rPr/>
+        <w:t>Alzahad's fist smashed into the stone armor, instantly breaking against it.</w:t>
+      </w:r>
+    </w:p>
+    <w:p>
+      <w:pPr>
+        <w:pStyle w:val="Normal"/>
+        <w:rPr/>
+      </w:pPr>
+      <w:r>
+        <w:rPr/>
+      </w:r>
+    </w:p>
+    <w:p>
+      <w:pPr>
+        <w:pStyle w:val="Normal"/>
+        <w:rPr/>
+      </w:pPr>
+      <w:r>
+        <w:rPr/>
+        <w:t xml:space="preserve">Ibarus looked down at the fist pathetically broken. </w:t>
+      </w:r>
+    </w:p>
+    <w:p>
+      <w:pPr>
+        <w:pStyle w:val="Normal"/>
+        <w:rPr/>
+      </w:pPr>
+      <w:r>
+        <w:rPr/>
+      </w:r>
+    </w:p>
+    <w:p>
+      <w:pPr>
+        <w:pStyle w:val="Normal"/>
+        <w:rPr/>
+      </w:pPr>
+      <w:r>
+        <w:rPr/>
+        <w:t>“</w:t>
+      </w:r>
+      <w:r>
+        <w:rPr/>
+        <w:t>Oh, still alive? I must say, your spirit was forged at the wrong time Alzahad, you would have been a fierce warrior… about a century ago. It is too late, the techniques have been lost...” Ibarus folded his arms, taunting tone of voice now gone.</w:t>
+      </w:r>
+    </w:p>
+    <w:p>
+      <w:pPr>
+        <w:pStyle w:val="Normal"/>
+        <w:rPr/>
+      </w:pPr>
+      <w:r>
+        <w:rPr/>
+      </w:r>
+    </w:p>
+    <w:p>
+      <w:pPr>
+        <w:pStyle w:val="Normal"/>
+        <w:rPr/>
+      </w:pPr>
+      <w:r>
+        <w:rPr/>
+        <w:t>“</w:t>
+      </w:r>
+      <w:r>
+        <w:rPr/>
+        <w:t>I do pity you. Alive at the wrong time, when all your skills are meaningless. It would have been better to just slip into oblivion. Or you could have simply renounced your training...” Ibarus said, testing the youngling, “I suppose you still can!”</w:t>
+      </w:r>
+    </w:p>
+    <w:p>
+      <w:pPr>
+        <w:pStyle w:val="Normal"/>
+        <w:rPr/>
+      </w:pPr>
+      <w:r>
+        <w:rPr/>
+      </w:r>
+    </w:p>
+    <w:p>
+      <w:pPr>
+        <w:pStyle w:val="Normal"/>
+        <w:rPr/>
+      </w:pPr>
+      <w:r>
+        <w:rPr/>
+        <w:t>“</w:t>
+      </w:r>
+      <w:r>
+        <w:rPr/>
+        <w:t xml:space="preserve">No...” Alzahad managed, stooping dangerously as he tried to pick up his scythe. </w:t>
+      </w:r>
+    </w:p>
+    <w:p>
+      <w:pPr>
+        <w:pStyle w:val="Normal"/>
+        <w:rPr/>
+      </w:pPr>
+      <w:r>
+        <w:rPr/>
+      </w:r>
+    </w:p>
+    <w:p>
+      <w:pPr>
+        <w:pStyle w:val="Normal"/>
+        <w:rPr/>
+      </w:pPr>
+      <w:r>
+        <w:rPr/>
+        <w:t>“</w:t>
+      </w:r>
+      <w:r>
+        <w:rPr/>
+        <w:t xml:space="preserve">I am impressed.” Ibarus admitted. “But your efforts are meaningless. My new ideology was infective. Soon the strong were devoured by the weak, and the halls of weapons became halls of art. And they were relieved.” </w:t>
+      </w:r>
+    </w:p>
+    <w:p>
+      <w:pPr>
+        <w:pStyle w:val="Normal"/>
+        <w:rPr/>
+      </w:pPr>
+      <w:r>
+        <w:rPr/>
+      </w:r>
+    </w:p>
+    <w:p>
+      <w:pPr>
+        <w:pStyle w:val="Normal"/>
+        <w:rPr/>
+      </w:pPr>
+      <w:r>
+        <w:rPr/>
+        <w:t>The scythe refused to cooperate and slipped from his grasp. Alzahad, had to grimace a whimper quiet as the weapon clattered to the ground. He crawled towards it, Ibarus looming over him, looking down at the broken warrior with a mixture of disgust and pity.</w:t>
+      </w:r>
+    </w:p>
+    <w:p>
+      <w:pPr>
+        <w:pStyle w:val="Normal"/>
+        <w:rPr/>
+      </w:pPr>
+      <w:r>
+        <w:rPr/>
+      </w:r>
+    </w:p>
+    <w:p>
+      <w:pPr>
+        <w:pStyle w:val="Normal"/>
+        <w:rPr/>
+      </w:pPr>
+      <w:r>
+        <w:rPr/>
+        <w:t>“</w:t>
+      </w:r>
+      <w:r>
+        <w:rPr/>
+        <w:t>You're a traitor to the Great Ones...” Alzahad said through gritted teeth, fumbling again with the scythe.</w:t>
+      </w:r>
+    </w:p>
+    <w:p>
+      <w:pPr>
+        <w:pStyle w:val="Normal"/>
+        <w:rPr/>
+      </w:pPr>
+      <w:r>
+        <w:rPr/>
+      </w:r>
+    </w:p>
+    <w:p>
+      <w:pPr>
+        <w:pStyle w:val="Normal"/>
+        <w:rPr/>
+      </w:pPr>
+      <w:r>
+        <w:rPr/>
+        <w:t>“</w:t>
+      </w:r>
+      <w:r>
+        <w:rPr/>
+        <w:t>Yes. I am. They were horrified by my actions, which is of course why I had to kill most of them.” Ibarus said frowning. “But the lives I saved were innumerably greater than those I killed. And most were all to happy to engage in a fight to the death. I simply had to wait here for them.”</w:t>
+      </w:r>
+    </w:p>
+    <w:p>
+      <w:pPr>
+        <w:pStyle w:val="Normal"/>
+        <w:rPr/>
+      </w:pPr>
+      <w:r>
+        <w:rPr/>
+      </w:r>
+    </w:p>
+    <w:p>
+      <w:pPr>
+        <w:pStyle w:val="Normal"/>
+        <w:rPr/>
+      </w:pPr>
+      <w:r>
+        <w:rPr/>
+        <w:t>“</w:t>
+      </w:r>
+      <w:r>
+        <w:rPr/>
+        <w:t>You're a traitor to the very meaning of life. There is no change! There is no growth!” Alzahad said, finally grasping the scythe, pulling himself upwards.</w:t>
+      </w:r>
+    </w:p>
+    <w:p>
+      <w:pPr>
+        <w:pStyle w:val="Normal"/>
+        <w:rPr/>
+      </w:pPr>
+      <w:r>
+        <w:rPr/>
+      </w:r>
+    </w:p>
+    <w:p>
+      <w:pPr>
+        <w:pStyle w:val="Normal"/>
+        <w:rPr/>
+      </w:pPr>
+      <w:r>
+        <w:rPr/>
+        <w:t>“</w:t>
+      </w:r>
+      <w:r>
+        <w:rPr/>
+        <w:t>And that is how it was meant to be.” Ibarus said, still frowning. “Don't you understand? Only you would think this way, you and the last of the Great Ones. I have created what this world was always meant to be: a paradise.” Ibus said, taking a mencaing step forward, eyes not leaving Alzahad's form.</w:t>
+      </w:r>
+    </w:p>
+    <w:p>
+      <w:pPr>
+        <w:pStyle w:val="Normal"/>
+        <w:rPr/>
+      </w:pPr>
+      <w:r>
+        <w:rPr/>
+      </w:r>
+    </w:p>
+    <w:p>
+      <w:pPr>
+        <w:pStyle w:val="Normal"/>
+        <w:rPr/>
+      </w:pPr>
+      <w:r>
+        <w:rPr/>
+        <w:t>“</w:t>
+      </w:r>
+      <w:r>
+        <w:rPr/>
+        <w:t>No. You have ruined it. You have created a hell. There is no longer any growth, there are no new souls now that there are none lost. The world is a st-stagnant ruined place, festering in its own leavings… The art they make has no creativity. The blandness of it and their lives is a suffering I would not inflict upon my worst enemies.” Alzahad spat.</w:t>
+      </w:r>
+    </w:p>
+    <w:p>
+      <w:pPr>
+        <w:pStyle w:val="Normal"/>
+        <w:rPr/>
+      </w:pPr>
+      <w:r>
+        <w:rPr/>
+      </w:r>
+    </w:p>
+    <w:p>
+      <w:pPr>
+        <w:pStyle w:val="Normal"/>
+        <w:rPr/>
+      </w:pPr>
+      <w:r>
+        <w:rPr/>
+        <w:t>“</w:t>
+      </w:r>
+      <w:r>
+        <w:rPr/>
+        <w:t>Well. That is how you see it. You among millions. You among millions of millions. Should things go back to the way they were simply because you cannot fathom a world without violence? Because you can't wrap your mind around the fact that you are...” Ibarus drew in a deep breath “...A relic!” he shouted.</w:t>
+      </w:r>
+    </w:p>
+    <w:p>
+      <w:pPr>
+        <w:pStyle w:val="Normal"/>
+        <w:rPr/>
+      </w:pPr>
+      <w:r>
+        <w:rPr/>
+      </w:r>
+    </w:p>
+    <w:p>
+      <w:pPr>
+        <w:pStyle w:val="Normal"/>
+        <w:rPr/>
+      </w:pPr>
+      <w:r>
+        <w:rPr/>
+        <w:t>The force of his voice blasted into Alzahad, and suddenly he was airborne, flying and flailing. He landed in a tumble, half impaled by a broke tree branch and amid a tangle of bushes. But he still held the scythe.</w:t>
+      </w:r>
+    </w:p>
+    <w:p>
+      <w:pPr>
+        <w:pStyle w:val="Normal"/>
+        <w:rPr/>
+      </w:pPr>
+      <w:r>
+        <w:rPr/>
+      </w:r>
+    </w:p>
+    <w:p>
+      <w:pPr>
+        <w:pStyle w:val="Normal"/>
+        <w:rPr/>
+      </w:pPr>
+      <w:r>
+        <w:rPr/>
+        <w:t>Ibarus approached slowly, knowing there was nothing left that the other man could do.</w:t>
+      </w:r>
+    </w:p>
+    <w:p>
+      <w:pPr>
+        <w:pStyle w:val="Normal"/>
+        <w:rPr/>
+      </w:pPr>
+      <w:r>
+        <w:rPr/>
+      </w:r>
+    </w:p>
+    <w:p>
+      <w:pPr>
+        <w:pStyle w:val="Normal"/>
+        <w:rPr/>
+      </w:pPr>
+      <w:r>
+        <w:rPr/>
+        <w:t xml:space="preserve">Unfortunately for him, that was only partly true. It was true that Alzahad's body was shattered and broken, but one has was still free and functional, the one holding the scythe. He braced the weapon in the crook of his broken other arm and ran his thigh over the edge of the blade. It was a thoroughly displeasing sensation, purposefully harming himself, but as he felt the spirit leaving his leg, he suddenly crushed it against the pole of the weapon. </w:t>
+      </w:r>
+    </w:p>
+    <w:p>
+      <w:pPr>
+        <w:pStyle w:val="Normal"/>
+        <w:rPr/>
+      </w:pPr>
+      <w:r>
+        <w:rPr/>
+      </w:r>
+    </w:p>
+    <w:p>
+      <w:pPr>
+        <w:pStyle w:val="Normal"/>
+        <w:rPr/>
+      </w:pPr>
+      <w:r>
+        <w:rPr/>
+        <w:t xml:space="preserve">The spirit wriggled and squirmed, but Alzahad held on through the pain until he had successfully crushed it. The rune on the side of the blade awoke slowly. It was a very powerful spell, and Alzahad had measured it such that it was meant to activate to a much stronger catalyst and had taken him the better part of a week to inscribe it into the legendary scythe. The loss of his leg would have to do. </w:t>
+      </w:r>
+    </w:p>
+    <w:p>
+      <w:pPr>
+        <w:pStyle w:val="Normal"/>
+        <w:rPr/>
+      </w:pPr>
+      <w:r>
+        <w:rPr/>
+      </w:r>
+    </w:p>
+    <w:p>
+      <w:pPr>
+        <w:pStyle w:val="Normal"/>
+        <w:rPr/>
+      </w:pPr>
+      <w:r>
+        <w:rPr/>
+        <w:t>“</w:t>
+      </w:r>
+      <w:r>
+        <w:rPr/>
+        <w:t>Have you finally given up? What a broken, pathetic figure you are right now!</w:t>
       </w:r>
       <w:r>
         <w:rPr/>
@@ -2379,1149 +3528,832 @@
       </w:r>
       <w:r>
         <w:rPr/>
-        <w:t>Alzahad said, spitting out the used rune in his mouth which had allowed him to consume the spirit. “It has been years, decades since another has forced me to resort to spirit eating” He said, wiping his mouth.</w:t>
-      </w:r>
-    </w:p>
-    <w:p>
-      <w:pPr>
-        <w:pStyle w:val="Normal"/>
-        <w:rPr/>
-      </w:pPr>
-      <w:r>
-        <w:rPr/>
-      </w:r>
-    </w:p>
-    <w:p>
-      <w:pPr>
-        <w:pStyle w:val="Normal"/>
-        <w:rPr/>
-      </w:pPr>
-      <w:r>
-        <w:rPr/>
-        <w:t>“</w:t>
-      </w:r>
-      <w:r>
-        <w:rPr/>
-        <w:t>Soon there will be no reason for such barbaric things. None will raise a hand against another. There will be peace and harmony among all life. You will fade from this world and there will be none who will remember you.</w:t>
-      </w:r>
-      <w:r>
-        <w:rPr/>
-        <w:t xml:space="preserve">” </w:t>
-      </w:r>
-      <w:r>
-        <w:rPr/>
-        <w:t>The guardian taunted, wiping its hand against one another, then bracing himself for the inevitable counter attack.</w:t>
-      </w:r>
-    </w:p>
-    <w:p>
-      <w:pPr>
-        <w:pStyle w:val="Normal"/>
-        <w:rPr/>
-      </w:pPr>
-      <w:r>
-        <w:rPr/>
-      </w:r>
-    </w:p>
-    <w:p>
-      <w:pPr>
-        <w:pStyle w:val="Normal"/>
-        <w:rPr/>
-      </w:pPr>
-      <w:r>
-        <w:rPr/>
-        <w:t>“</w:t>
-      </w:r>
-      <w:r>
-        <w:rPr/>
-        <w:t>Never!</w:t>
-      </w:r>
-      <w:r>
-        <w:rPr/>
-        <w:t xml:space="preserve">” </w:t>
-      </w:r>
-      <w:r>
-        <w:rPr/>
-        <w:t xml:space="preserve">Alzahad screamed. The life sigils on his palms shone like a sun, illuminating the world in a brilliant and sudden greed light before a beam of pure emerald fire erupted from them, breifly connecting the guardian and his opponent. </w:t>
-      </w:r>
-    </w:p>
-    <w:p>
-      <w:pPr>
-        <w:pStyle w:val="Normal"/>
-        <w:rPr/>
-      </w:pPr>
-      <w:r>
-        <w:rPr/>
-      </w:r>
-    </w:p>
-    <w:p>
-      <w:pPr>
-        <w:pStyle w:val="Normal"/>
-        <w:rPr/>
-      </w:pPr>
-      <w:r>
-        <w:rPr/>
-        <w:t xml:space="preserve">Alzahad leaned into the attack, bracing his feet as the strength of the sorcery ripped through him. </w:t>
-      </w:r>
-    </w:p>
-    <w:p>
-      <w:pPr>
-        <w:pStyle w:val="Normal"/>
-        <w:rPr/>
-      </w:pPr>
-      <w:r>
-        <w:rPr/>
-      </w:r>
-    </w:p>
-    <w:p>
-      <w:pPr>
-        <w:pStyle w:val="Normal"/>
-        <w:rPr/>
-      </w:pPr>
-      <w:r>
-        <w:rPr/>
-        <w:t>“</w:t>
-      </w:r>
-      <w:r>
-        <w:rPr/>
-        <w:t>I will never die! I will never be forgotten! In years people will shout my name in pride and exultation! I… I will achieve feats even my forefathers would be proud of!” He added, and spell wavering as his concentration faltered.</w:t>
-      </w:r>
-    </w:p>
-    <w:p>
-      <w:pPr>
-        <w:pStyle w:val="Normal"/>
-        <w:rPr/>
-      </w:pPr>
-      <w:r>
-        <w:rPr/>
-      </w:r>
-    </w:p>
-    <w:p>
-      <w:pPr>
-        <w:pStyle w:val="Normal"/>
-        <w:rPr/>
-      </w:pPr>
-      <w:r>
-        <w:rPr/>
-        <w:t xml:space="preserve">He staggered, the incredibly deadly magic having drained him palpably. </w:t>
-      </w:r>
-    </w:p>
-    <w:p>
-      <w:pPr>
-        <w:pStyle w:val="Normal"/>
-        <w:rPr/>
-      </w:pPr>
-      <w:r>
-        <w:rPr/>
-      </w:r>
-    </w:p>
-    <w:p>
-      <w:pPr>
-        <w:pStyle w:val="Normal"/>
-        <w:rPr/>
-      </w:pPr>
-      <w:r>
-        <w:rPr/>
-        <w:t>This time, the guardian did not escape unscathed. The whole center part of the armor was missing the surface of its material, simply evaporated by the strength of the attack.</w:t>
-      </w:r>
-    </w:p>
-    <w:p>
-      <w:pPr>
-        <w:pStyle w:val="Normal"/>
-        <w:rPr/>
-      </w:pPr>
-      <w:r>
-        <w:rPr/>
-      </w:r>
-    </w:p>
-    <w:p>
-      <w:pPr>
-        <w:pStyle w:val="Normal"/>
-        <w:rPr/>
-      </w:pPr>
-      <w:r>
-        <w:rPr/>
-        <w:t>The guardian shook his head, recovering.</w:t>
-      </w:r>
-    </w:p>
-    <w:p>
-      <w:pPr>
-        <w:pStyle w:val="Normal"/>
-        <w:rPr/>
-      </w:pPr>
-      <w:r>
-        <w:rPr/>
-      </w:r>
-    </w:p>
-    <w:p>
-      <w:pPr>
-        <w:pStyle w:val="Normal"/>
-        <w:rPr/>
-      </w:pPr>
-      <w:r>
-        <w:rPr/>
-        <w:t>Alarmed, Alzahad grabbed his scythe and smashed it into the unmoving guardian. For once, he was rewarded with a tiny chip from the nearly invincible stone.</w:t>
-      </w:r>
-    </w:p>
-    <w:p>
-      <w:pPr>
-        <w:pStyle w:val="Normal"/>
-        <w:rPr/>
-      </w:pPr>
-      <w:r>
-        <w:rPr/>
-      </w:r>
-    </w:p>
-    <w:p>
-      <w:pPr>
-        <w:pStyle w:val="Normal"/>
-        <w:rPr/>
-      </w:pPr>
-      <w:r>
-        <w:rPr/>
-        <w:t>“</w:t>
-      </w:r>
-      <w:r>
-        <w:rPr/>
-        <w:t xml:space="preserve">That’s all you're going to get.” The guardian said pulling intself up to its full height. “You damn fool. I thought you would have noticed earlier. Don't my arts seem familiar?” The stone figure rumbled. </w:t>
-      </w:r>
-    </w:p>
-    <w:p>
-      <w:pPr>
-        <w:pStyle w:val="Normal"/>
-        <w:rPr/>
-      </w:pPr>
-      <w:r>
-        <w:rPr/>
-      </w:r>
-    </w:p>
-    <w:p>
-      <w:pPr>
-        <w:pStyle w:val="Normal"/>
-        <w:rPr/>
-      </w:pPr>
-      <w:r>
-        <w:rPr/>
-        <w:t xml:space="preserve">Alzahad sprang back before the guardian could try anything. Reaching into his pocket he raised a small grey stone to his face and spoke to it the words of opening before throwing it at the guardian. </w:t>
-      </w:r>
-    </w:p>
-    <w:p>
-      <w:pPr>
-        <w:pStyle w:val="Normal"/>
-        <w:rPr/>
-      </w:pPr>
-      <w:r>
-        <w:rPr/>
-      </w:r>
-    </w:p>
-    <w:p>
-      <w:pPr>
-        <w:pStyle w:val="Normal"/>
-        <w:rPr/>
-      </w:pPr>
-      <w:r>
-        <w:rPr/>
-        <w:t xml:space="preserve">The guardian didn't seem to be moving, but for some reason it was harder to tell his presence in the smoke than it should have been. </w:t>
-      </w:r>
-    </w:p>
-    <w:p>
-      <w:pPr>
-        <w:pStyle w:val="Normal"/>
-        <w:rPr/>
-      </w:pPr>
-      <w:r>
-        <w:rPr/>
-      </w:r>
-    </w:p>
-    <w:p>
-      <w:pPr>
-        <w:pStyle w:val="Normal"/>
-        <w:rPr/>
-      </w:pPr>
-      <w:r>
-        <w:rPr/>
-        <w:t>Alzahad signed a shape in the air, head wracked with concentration as he struggled to remember the incredibly complicated ritual. His feet moved in a clock wise circle, the thin metal tips of his shoes etching out a circle. He moved his hands perpendicular to the circle. He envisioned in his mind the sharpest point he could think of, then split it in two, and again, and again.</w:t>
-      </w:r>
-    </w:p>
-    <w:p>
-      <w:pPr>
-        <w:pStyle w:val="Normal"/>
-        <w:rPr/>
-      </w:pPr>
-      <w:r>
-        <w:rPr/>
-      </w:r>
-    </w:p>
-    <w:p>
-      <w:pPr>
-        <w:pStyle w:val="Normal"/>
-        <w:rPr/>
-      </w:pPr>
-      <w:r>
-        <w:rPr/>
-        <w:t>“</w:t>
-      </w:r>
-      <w:r>
-        <w:rPr/>
-        <w:t>Come!” He shouted finally, “Alcerbes the dread bow of fate! I name you as the rightful heir of the lineage Amerdies, son of son of son. May your arrows piece the heavens!”</w:t>
-      </w:r>
-    </w:p>
-    <w:p>
-      <w:pPr>
-        <w:pStyle w:val="Normal"/>
-        <w:rPr/>
-      </w:pPr>
-      <w:r>
-        <w:rPr/>
-      </w:r>
-    </w:p>
-    <w:p>
-      <w:pPr>
-        <w:pStyle w:val="Normal"/>
-        <w:rPr/>
-      </w:pPr>
-      <w:r>
-        <w:rPr/>
-        <w:t>He wrenched his hand back as if drawing a massive bow, and suddenly there was one there, swirling in black fog, with a bow string of pure silver. He drew back the bow with a great deal of effort, unconcerned that there was no arrow.</w:t>
-      </w:r>
-    </w:p>
-    <w:p>
-      <w:pPr>
-        <w:pStyle w:val="Normal"/>
-        <w:rPr/>
-      </w:pPr>
-      <w:r>
-        <w:rPr/>
-      </w:r>
-    </w:p>
-    <w:p>
-      <w:pPr>
-        <w:pStyle w:val="Normal"/>
-        <w:rPr/>
-      </w:pPr>
-      <w:r>
-        <w:rPr/>
-        <w:t xml:space="preserve">He let loose at where he was sure the guardian was located. There was a pause as time paused for one infinitesmila second, a line of subtle pure silver running from the tip of his </w:t>
-      </w:r>
-      <w:r>
-        <w:rPr/>
-        <w:t>draw</w:t>
-      </w:r>
+        <w:t xml:space="preserve">Ibarus crowed. </w:t>
+      </w:r>
+    </w:p>
+    <w:p>
+      <w:pPr>
+        <w:pStyle w:val="Normal"/>
+        <w:rPr/>
+      </w:pPr>
+      <w:r>
+        <w:rPr/>
+      </w:r>
+    </w:p>
+    <w:p>
+      <w:pPr>
+        <w:pStyle w:val="Normal"/>
+        <w:rPr/>
+      </w:pPr>
+      <w:r>
+        <w:rPr/>
+        <w:t xml:space="preserve">Alzahad focused his whole being on the rune; he would have to if it had any hope of working. It shimmered. He devoted his whole attention to the small but incredibly detailed symbol. The whole quieted around him. Ibarus was forgotten. He was forgotten. There was only the rune. He could feel the metal of the pole, feel every bump and scratch. He could taste the inscription. Every aspect of the symbol resonated in his mind until that was all that existed in his world. </w:t>
+      </w:r>
+    </w:p>
+    <w:p>
+      <w:pPr>
+        <w:pStyle w:val="Normal"/>
+        <w:rPr/>
+      </w:pPr>
+      <w:r>
+        <w:rPr/>
+      </w:r>
+    </w:p>
+    <w:p>
+      <w:pPr>
+        <w:pStyle w:val="Normal"/>
+        <w:rPr/>
+      </w:pPr>
+      <w:r>
+        <w:rPr/>
+        <w:t>And with a beautiful, exhilarating feeling, it came to life. He felt like he was drifting, lifting upwards; his vision interrupted with sharp holes of violent color. The price of the spell was tremendous, but the effect were worth it.</w:t>
+      </w:r>
+    </w:p>
+    <w:p>
+      <w:pPr>
+        <w:pStyle w:val="Normal"/>
+        <w:rPr/>
+      </w:pPr>
+      <w:r>
+        <w:rPr/>
+      </w:r>
+    </w:p>
+    <w:p>
+      <w:pPr>
+        <w:pStyle w:val="Normal"/>
+        <w:rPr/>
+      </w:pPr>
+      <w:r>
+        <w:rPr/>
+        <w:t>Ibarus was no fool, he felt the power coalescing, but the rune was one of Alzahad's own design. Alzahad watched with a detached glee as the ground burst open at Ibarus's feet.</w:t>
+      </w:r>
+    </w:p>
+    <w:p>
+      <w:pPr>
+        <w:pStyle w:val="Normal"/>
+        <w:rPr/>
+      </w:pPr>
+      <w:r>
+        <w:rPr/>
+      </w:r>
+    </w:p>
+    <w:p>
+      <w:pPr>
+        <w:pStyle w:val="Normal"/>
+        <w:rPr/>
+      </w:pPr>
+      <w:r>
+        <w:rPr/>
+        <w:t xml:space="preserve">The armored guardian took one step back, as if unsure. Black spectral hands burst from the ground with  a shudder, impaling Ibarus. He let out a choked sound of surprise as more started to appear. </w:t>
+      </w:r>
+    </w:p>
+    <w:p>
+      <w:pPr>
+        <w:pStyle w:val="Normal"/>
+        <w:rPr/>
+      </w:pPr>
+      <w:r>
+        <w:rPr/>
+      </w:r>
+    </w:p>
+    <w:p>
+      <w:pPr>
+        <w:pStyle w:val="Normal"/>
+        <w:rPr/>
+      </w:pPr>
+      <w:r>
+        <w:rPr/>
+        <w:t xml:space="preserve">The stone armor fell off in chunks as the otherworldly force shredded it like a hatchet to wood. </w:t>
+      </w:r>
+    </w:p>
+    <w:p>
+      <w:pPr>
+        <w:pStyle w:val="Normal"/>
+        <w:rPr/>
+      </w:pPr>
+      <w:r>
+        <w:rPr/>
+      </w:r>
+    </w:p>
+    <w:p>
+      <w:pPr>
+        <w:pStyle w:val="Normal"/>
+        <w:rPr/>
+      </w:pPr>
+      <w:r>
+        <w:rPr/>
+        <w:t xml:space="preserve">Perhaps it was possible now, while the attack still continued… </w:t>
+      </w:r>
+    </w:p>
+    <w:p>
+      <w:pPr>
+        <w:pStyle w:val="Normal"/>
+        <w:rPr/>
+      </w:pPr>
+      <w:r>
+        <w:rPr/>
+      </w:r>
+    </w:p>
+    <w:p>
+      <w:pPr>
+        <w:pStyle w:val="Normal"/>
+        <w:rPr/>
+      </w:pPr>
+      <w:r>
+        <w:rPr/>
+        <w:t xml:space="preserve">Alzahad charmed his own legs and then grabbed the branch impaling him. With every last ounce of energy he ripped the top of it into pieces. Exhausted, he waited a moment before pushing it through his chest, falling to the ground. </w:t>
+      </w:r>
+    </w:p>
+    <w:p>
+      <w:pPr>
+        <w:pStyle w:val="Normal"/>
+        <w:rPr/>
+      </w:pPr>
+      <w:r>
+        <w:rPr/>
+      </w:r>
+    </w:p>
+    <w:p>
+      <w:pPr>
+        <w:pStyle w:val="Normal"/>
+        <w:rPr/>
+      </w:pPr>
+      <w:r>
+        <w:rPr/>
+        <w:t xml:space="preserve">The black hands were coalescing faster now, splitting the ground with terrible force, the open area they had chosen for their match was almost completely destroyed by the power of the attack.   </w:t>
+      </w:r>
+    </w:p>
+    <w:p>
+      <w:pPr>
+        <w:pStyle w:val="Normal"/>
+        <w:rPr/>
+      </w:pPr>
+      <w:r>
+        <w:rPr/>
+      </w:r>
+    </w:p>
+    <w:p>
+      <w:pPr>
+        <w:pStyle w:val="Normal"/>
+        <w:rPr/>
+      </w:pPr>
+      <w:r>
+        <w:rPr/>
+        <w:t>Alzahad grabbed his fallen scythe and wrenched himself upwards, in a jerky and rough manner with the power of the charm he had placed on his feet. They themselves were broken, but they could still be controlled indirectly through the art of the third circle.</w:t>
+      </w:r>
+    </w:p>
+    <w:p>
+      <w:pPr>
+        <w:pStyle w:val="Normal"/>
+        <w:rPr/>
+      </w:pPr>
+      <w:r>
+        <w:rPr/>
+      </w:r>
+    </w:p>
+    <w:p>
+      <w:pPr>
+        <w:pStyle w:val="Normal"/>
+        <w:rPr/>
+      </w:pPr>
+      <w:r>
+        <w:rPr/>
+        <w:t xml:space="preserve">He staggered closer to Ibarus, hunched with pain, still holding the scythe. It was now or never. </w:t>
+      </w:r>
+    </w:p>
+    <w:p>
+      <w:pPr>
+        <w:pStyle w:val="Normal"/>
+        <w:rPr/>
+      </w:pPr>
+      <w:r>
+        <w:rPr/>
+      </w:r>
+    </w:p>
+    <w:p>
+      <w:pPr>
+        <w:pStyle w:val="Normal"/>
+        <w:rPr/>
+      </w:pPr>
+      <w:r>
+        <w:rPr/>
+        <w:t xml:space="preserve">He looked up at the man and froze. </w:t>
+      </w:r>
+    </w:p>
+    <w:p>
+      <w:pPr>
+        <w:pStyle w:val="Normal"/>
+        <w:rPr/>
+      </w:pPr>
+      <w:r>
+        <w:rPr/>
+      </w:r>
+    </w:p>
+    <w:p>
+      <w:pPr>
+        <w:pStyle w:val="Normal"/>
+        <w:rPr/>
+      </w:pPr>
+      <w:r>
+        <w:rPr/>
+        <w:t xml:space="preserve">Ibarus was staring straight at him. His gaze was neither one of shock nor of fury, nor pain or even mad glee. It was completely emotionless. </w:t>
+      </w:r>
+    </w:p>
+    <w:p>
+      <w:pPr>
+        <w:pStyle w:val="Normal"/>
+        <w:rPr/>
+      </w:pPr>
+      <w:r>
+        <w:rPr/>
+      </w:r>
+    </w:p>
+    <w:p>
+      <w:pPr>
+        <w:pStyle w:val="Normal"/>
+        <w:rPr/>
+      </w:pPr>
+      <w:r>
+        <w:rPr/>
+        <w:t>“</w:t>
+      </w:r>
+      <w:r>
+        <w:rPr/>
+        <w:t>Did you think...” Ibarus said quietly, yet still audible over the sound of the hands bursting through him, “… that you could simply defeat me with a rune? You fool. I have suffered much worse.”</w:t>
+      </w:r>
+    </w:p>
+    <w:p>
+      <w:pPr>
+        <w:pStyle w:val="Normal"/>
+        <w:rPr/>
+      </w:pPr>
+      <w:r>
+        <w:rPr/>
+      </w:r>
+    </w:p>
+    <w:p>
+      <w:pPr>
+        <w:pStyle w:val="Normal"/>
+        <w:rPr/>
+      </w:pPr>
+      <w:r>
+        <w:rPr/>
+        <w:t>Alzahad backed away in shock and horror. The man was unkillable!</w:t>
+      </w:r>
+    </w:p>
+    <w:p>
+      <w:pPr>
+        <w:pStyle w:val="Normal"/>
+        <w:rPr/>
+      </w:pPr>
+      <w:r>
+        <w:rPr/>
+      </w:r>
+    </w:p>
+    <w:p>
+      <w:pPr>
+        <w:pStyle w:val="Normal"/>
+        <w:rPr/>
+      </w:pPr>
+      <w:r>
+        <w:rPr/>
+        <w:t>“</w:t>
+      </w:r>
+      <w:r>
+        <w:rPr/>
+        <w:t>But you have proved tenacious. Few have managed to even mark this armor let alone...” He looked down at the hands still prying at and through his shattered chest, “… destroy it. So I shall reward you with the sight of the final circle; the art I used to kill my son, and my son's son: your forefathers. Not the pathetic excuse that your father must have taught you, but the real thing. The last circle. The circle of everything and nothing. The circle I myself discovered and opened.”</w:t>
+      </w:r>
+    </w:p>
+    <w:p>
+      <w:pPr>
+        <w:pStyle w:val="Normal"/>
+        <w:rPr/>
+      </w:pPr>
+      <w:r>
+        <w:rPr/>
+      </w:r>
+    </w:p>
+    <w:p>
+      <w:pPr>
+        <w:pStyle w:val="Normal"/>
+        <w:rPr/>
+      </w:pPr>
+      <w:r>
+        <w:rPr/>
+        <w:t>Ibarus's hands traced a simple curve in the air around him, and a brilliant arc of piecing light appeared, following his hands. “You see, your father focused too much on the circle itself. But its real power is the realization that the circle is the not the true circle so to speak. Its the inverse. The world is the circle; the circle is what is left over.”</w:t>
+      </w:r>
+    </w:p>
+    <w:p>
+      <w:pPr>
+        <w:pStyle w:val="Normal"/>
+        <w:rPr/>
+      </w:pPr>
+      <w:r>
+        <w:rPr/>
+      </w:r>
+    </w:p>
+    <w:p>
+      <w:pPr>
+        <w:pStyle w:val="Normal"/>
+        <w:rPr/>
+      </w:pPr>
+      <w:r>
+        <w:rPr/>
+        <w:t xml:space="preserve">Alzahad's mind screamed with terror and wonder as the shape shimmered before him impossible and indescribable. </w:t>
+      </w:r>
+    </w:p>
+    <w:p>
+      <w:pPr>
+        <w:pStyle w:val="Normal"/>
+        <w:rPr/>
+      </w:pPr>
+      <w:r>
+        <w:rPr/>
+      </w:r>
+    </w:p>
+    <w:p>
+      <w:pPr>
+        <w:pStyle w:val="Normal"/>
+        <w:rPr/>
+      </w:pPr>
+      <w:r>
+        <w:rPr/>
+        <w:t xml:space="preserve">The spectral hands froze before its power, like a stream in winter, then shattered into black chunks which fell in a collapsing pile through which Ibarus waded. </w:t>
+      </w:r>
+    </w:p>
+    <w:p>
+      <w:pPr>
+        <w:pStyle w:val="Normal"/>
+        <w:rPr/>
+      </w:pPr>
+      <w:r>
+        <w:rPr/>
+      </w:r>
+    </w:p>
+    <w:p>
+      <w:pPr>
+        <w:pStyle w:val="Normal"/>
+        <w:rPr/>
+      </w:pPr>
+      <w:r>
+        <w:rPr/>
+        <w:t xml:space="preserve">The circle faded at Ibarus's command. </w:t>
+      </w:r>
+    </w:p>
+    <w:p>
+      <w:pPr>
+        <w:pStyle w:val="Normal"/>
+        <w:rPr/>
+      </w:pPr>
+      <w:r>
+        <w:rPr/>
+      </w:r>
+    </w:p>
+    <w:p>
+      <w:pPr>
+        <w:pStyle w:val="Normal"/>
+        <w:rPr/>
+      </w:pPr>
+      <w:r>
+        <w:rPr/>
+        <w:t>“</w:t>
+      </w:r>
+      <w:r>
+        <w:rPr/>
+        <w:t>Do you see how useless it is? The final circle is everything. There is nothing more than it. It is all things that exist here and everywere. No art can stand before it… And none have.” Ibarus added darkly, looking at something off to his left.</w:t>
+      </w:r>
+    </w:p>
+    <w:p>
+      <w:pPr>
+        <w:pStyle w:val="Normal"/>
+        <w:rPr/>
+      </w:pPr>
+      <w:r>
+        <w:rPr/>
+      </w:r>
+    </w:p>
+    <w:p>
+      <w:pPr>
+        <w:pStyle w:val="Normal"/>
+        <w:rPr/>
+      </w:pPr>
+      <w:r>
+        <w:rPr/>
+        <w:t>“</w:t>
+      </w:r>
+      <w:r>
+        <w:rPr/>
+        <w:t>Yet you have injured me, something that even those misguided fanatics didn't manage. Therefore, I must return the favor.”</w:t>
+      </w:r>
+    </w:p>
+    <w:p>
+      <w:pPr>
+        <w:pStyle w:val="Normal"/>
+        <w:rPr/>
+      </w:pPr>
+      <w:r>
+        <w:rPr/>
+      </w:r>
+    </w:p>
+    <w:p>
+      <w:pPr>
+        <w:pStyle w:val="Normal"/>
+        <w:rPr/>
+      </w:pPr>
+      <w:r>
+        <w:rPr/>
+        <w:t xml:space="preserve">Ibarus turned and lifted something massive and white. </w:t>
+      </w:r>
+    </w:p>
+    <w:p>
+      <w:pPr>
+        <w:pStyle w:val="Normal"/>
+        <w:rPr/>
+      </w:pPr>
+      <w:r>
+        <w:rPr/>
+      </w:r>
+    </w:p>
+    <w:p>
+      <w:pPr>
+        <w:pStyle w:val="Normal"/>
+        <w:rPr/>
+      </w:pPr>
+      <w:r>
+        <w:rPr/>
+        <w:t>“</w:t>
+      </w:r>
+      <w:r>
+        <w:rPr/>
+        <w:t>I really hope this hurts.” Ibarus said quietly as he smashed the shape down on Alzahad.</w:t>
+      </w:r>
+    </w:p>
+    <w:p>
+      <w:pPr>
+        <w:pStyle w:val="Normal"/>
+        <w:rPr/>
+      </w:pPr>
+      <w:r>
+        <w:rPr/>
+      </w:r>
+    </w:p>
+    <w:p>
+      <w:pPr>
+        <w:pStyle w:val="Normal"/>
+        <w:pBdr>
+          <w:bottom w:val="single" w:sz="2" w:space="2" w:color="000000"/>
+        </w:pBdr>
+        <w:rPr/>
+      </w:pPr>
+      <w:r>
+        <w:rPr/>
+      </w:r>
+    </w:p>
+    <w:p>
+      <w:pPr>
+        <w:pStyle w:val="Normal"/>
+        <w:rPr/>
+      </w:pPr>
+      <w:r>
+        <w:rPr/>
+      </w:r>
+    </w:p>
+    <w:p>
+      <w:pPr>
+        <w:pStyle w:val="Normal"/>
+        <w:rPr/>
+      </w:pPr>
+      <w:r>
+        <w:rPr/>
+        <w:t>Alzahad came to in excruciating pain. He tried to look at the cause but he was crushed by some unseen and incredible force. He tried to move his limbs and found he could barely move his arm. That was good.</w:t>
+      </w:r>
+    </w:p>
+    <w:p>
+      <w:pPr>
+        <w:pStyle w:val="Normal"/>
+        <w:rPr/>
+      </w:pPr>
+      <w:r>
+        <w:rPr/>
+      </w:r>
+    </w:p>
+    <w:p>
+      <w:pPr>
+        <w:pStyle w:val="Normal"/>
+        <w:rPr/>
+      </w:pPr>
+      <w:r>
+        <w:rPr/>
+        <w:t>“</w:t>
+      </w:r>
+      <w:r>
+        <w:rPr/>
+        <w:t xml:space="preserve">...So you are finally awake.” It was Ibarus's voice. </w:t>
+      </w:r>
+    </w:p>
+    <w:p>
+      <w:pPr>
+        <w:pStyle w:val="Normal"/>
+        <w:rPr/>
+      </w:pPr>
+      <w:r>
+        <w:rPr/>
+      </w:r>
+    </w:p>
+    <w:p>
+      <w:pPr>
+        <w:pStyle w:val="Normal"/>
+        <w:rPr/>
+      </w:pPr>
+      <w:r>
+        <w:rPr/>
+        <w:t xml:space="preserve">Alzahad's spirit </w:t>
+      </w:r>
+      <w:r>
+        <w:rPr/>
+        <w:t>plummeted.</w:t>
+      </w:r>
+      <w:r>
+        <w:rPr/>
+        <w:t xml:space="preserve"> It was all over. </w:t>
+      </w:r>
+      <w:r>
+        <w:rPr/>
+        <w:t>He was trapped. His runes were gone, his spirit was almost gone. His relics and scythe were destroyed or missing.</w:t>
+      </w:r>
+    </w:p>
+    <w:p>
+      <w:pPr>
+        <w:pStyle w:val="Normal"/>
+        <w:rPr/>
+      </w:pPr>
+      <w:r>
+        <w:rPr/>
+      </w:r>
+    </w:p>
+    <w:p>
+      <w:pPr>
+        <w:pStyle w:val="Normal"/>
+        <w:rPr/>
+      </w:pPr>
+      <w:r>
+        <w:rPr/>
+        <w:t>“</w:t>
+      </w:r>
+      <w:r>
+        <w:rPr/>
+        <w:t xml:space="preserve">How does it feel under there?” Ibarus asked from above him. “I hope it gives you a taste of the pain you inflicted…” Ibarus lifted the weight holding down Azahad. It was a massive piece of masonry. </w:t>
+      </w:r>
+    </w:p>
+    <w:p>
+      <w:pPr>
+        <w:pStyle w:val="Normal"/>
+        <w:rPr/>
+      </w:pPr>
+      <w:r>
+        <w:rPr/>
+      </w:r>
+    </w:p>
+    <w:p>
+      <w:pPr>
+        <w:pStyle w:val="Normal"/>
+        <w:rPr/>
+      </w:pPr>
+      <w:r>
+        <w:rPr/>
+        <w:t>Ibarus's eyes blazed piercing blue. Alzahad tilted his head weakly to the towering figure just in time to see the masonry come crashing down on him. Alzahad, although smashed into unconsciousness again, ha</w:t>
+      </w:r>
+      <w:r>
+        <w:rPr/>
+        <w:t>d</w:t>
+      </w:r>
+      <w:r>
+        <w:rPr/>
+        <w:t xml:space="preserve"> the distinct and unpleasant feeling that Ibarus repeated the gesture many, many times.</w:t>
+      </w:r>
+    </w:p>
+    <w:p>
+      <w:pPr>
+        <w:pStyle w:val="Normal"/>
+        <w:rPr/>
+      </w:pPr>
+      <w:r>
+        <w:rPr/>
+      </w:r>
+    </w:p>
+    <w:p>
+      <w:pPr>
+        <w:pStyle w:val="Normal"/>
+        <w:rPr/>
+      </w:pPr>
+      <w:r>
+        <w:rPr/>
+        <w:t xml:space="preserve">An unknown time later, Ibarus seemed to have finished his torture. His now very familiar and hated voice brought Alzahad back to life. </w:t>
+      </w:r>
+    </w:p>
+    <w:p>
+      <w:pPr>
+        <w:pStyle w:val="Normal"/>
+        <w:rPr/>
+      </w:pPr>
+      <w:r>
+        <w:rPr/>
+      </w:r>
+    </w:p>
+    <w:p>
+      <w:pPr>
+        <w:pStyle w:val="Normal"/>
+        <w:rPr/>
+      </w:pPr>
+      <w:r>
+        <w:rPr/>
+        <w:t>“</w:t>
+      </w:r>
+      <w:r>
+        <w:rPr/>
+        <w:t xml:space="preserve">I am surprised you are still alive. </w:t>
+      </w:r>
+      <w:r>
+        <w:rPr/>
+        <w:t xml:space="preserve">You really do cling to your outdated oaths. My son would have admired you.” Ibarus said. </w:t>
+      </w:r>
+    </w:p>
+    <w:p>
+      <w:pPr>
+        <w:pStyle w:val="Normal"/>
+        <w:rPr/>
+      </w:pPr>
+      <w:r>
+        <w:rPr/>
+      </w:r>
+    </w:p>
+    <w:p>
+      <w:pPr>
+        <w:pStyle w:val="Normal"/>
+        <w:rPr/>
+      </w:pPr>
+      <w:r>
+        <w:rPr/>
+        <w:t xml:space="preserve">Alzahad groaned. </w:t>
+      </w:r>
+    </w:p>
+    <w:p>
+      <w:pPr>
+        <w:pStyle w:val="Normal"/>
+        <w:rPr/>
+      </w:pPr>
+      <w:r>
+        <w:rPr/>
+      </w:r>
+    </w:p>
+    <w:p>
+      <w:pPr>
+        <w:pStyle w:val="Normal"/>
+        <w:rPr/>
+      </w:pPr>
+      <w:r>
+        <w:rPr/>
+        <w:t>“</w:t>
+      </w:r>
+      <w:r>
+        <w:rPr/>
+        <w:t>Well. I really shouldn't draw it out really. I have a wonderful retribution in mind. But first I want you to look at something. I think you've earned it.”</w:t>
+      </w:r>
+    </w:p>
+    <w:p>
+      <w:pPr>
+        <w:pStyle w:val="Normal"/>
+        <w:rPr/>
+      </w:pPr>
+      <w:r>
+        <w:rPr/>
+      </w:r>
+    </w:p>
+    <w:p>
+      <w:pPr>
+        <w:pStyle w:val="Normal"/>
+        <w:rPr/>
+      </w:pPr>
+      <w:r>
+        <w:rPr/>
+        <w:t>Alzahad groaned again as he tried to curse the other man.</w:t>
+      </w:r>
+    </w:p>
+    <w:p>
+      <w:pPr>
+        <w:pStyle w:val="Normal"/>
+        <w:rPr/>
+      </w:pPr>
+      <w:r>
+        <w:rPr/>
+      </w:r>
+    </w:p>
+    <w:p>
+      <w:pPr>
+        <w:pStyle w:val="Normal"/>
+        <w:rPr/>
+      </w:pPr>
+      <w:r>
+        <w:rPr/>
+        <w:t>He felt himself lifted from the ground by his skull. He could feel the massive finger's wrapping around his head and had the sudden and nauseating sensation that at any moment they could simply contract and crush it in one solid motion.</w:t>
+      </w:r>
+    </w:p>
+    <w:p>
+      <w:pPr>
+        <w:pStyle w:val="Normal"/>
+        <w:rPr/>
+      </w:pPr>
+      <w:r>
+        <w:rPr/>
+      </w:r>
+    </w:p>
+    <w:p>
+      <w:pPr>
+        <w:pStyle w:val="Normal"/>
+        <w:rPr/>
+      </w:pPr>
+      <w:r>
+        <w:rPr/>
+        <w:t xml:space="preserve">It was dark now and the full moon overhead illuminated the shattered marble around them in an interesting and disorienting manner. </w:t>
+      </w:r>
+    </w:p>
+    <w:p>
+      <w:pPr>
+        <w:pStyle w:val="Normal"/>
+        <w:rPr/>
+      </w:pPr>
+      <w:r>
+        <w:rPr/>
+      </w:r>
+    </w:p>
+    <w:p>
+      <w:pPr>
+        <w:pStyle w:val="Normal"/>
+        <w:rPr/>
+      </w:pPr>
+      <w:r>
+        <w:rPr/>
+        <w:t>Ahead of them was some bronze doorway underneath a partial building, flanked with columns and lifted from the ground on a massive slab of pure white marble.</w:t>
+      </w:r>
+    </w:p>
+    <w:p>
+      <w:pPr>
+        <w:pStyle w:val="Normal"/>
+        <w:rPr/>
+      </w:pPr>
+      <w:r>
+        <w:rPr/>
+      </w:r>
+    </w:p>
+    <w:p>
+      <w:pPr>
+        <w:pStyle w:val="Normal"/>
+        <w:rPr/>
+      </w:pPr>
+      <w:r>
+        <w:rPr/>
+        <w:t>“</w:t>
+      </w:r>
+      <w:r>
+        <w:rPr/>
+        <w:t xml:space="preserve">Here it is.” Ibarus said   </w:t>
+      </w:r>
+    </w:p>
+    <w:p>
+      <w:pPr>
+        <w:pStyle w:val="Normal"/>
+        <w:rPr/>
+      </w:pPr>
+      <w:r>
+        <w:rPr/>
+      </w:r>
+    </w:p>
+    <w:p>
+      <w:pPr>
+        <w:pStyle w:val="Normal"/>
+        <w:rPr/>
+      </w:pPr>
+      <w:r>
+        <w:rPr/>
+      </w:r>
+    </w:p>
+    <w:p>
+      <w:pPr>
+        <w:pStyle w:val="Normal"/>
+        <w:rPr/>
+      </w:pPr>
+      <w:r>
+        <w:rPr/>
+      </w:r>
+    </w:p>
+    <w:p>
+      <w:pPr>
+        <w:pStyle w:val="Normal"/>
+        <w:rPr/>
+      </w:pPr>
       <w:r>
         <w:rPr/>
         <w:t xml:space="preserve"> </w:t>
-      </w:r>
-      <w:r>
-        <w:rPr/>
-        <w:t>hand</w:t>
-      </w:r>
-      <w:r>
-        <w:rPr/>
-        <w:t xml:space="preserve"> past the bow </w:t>
-      </w:r>
-      <w:r>
-        <w:rPr/>
-        <w:t xml:space="preserve">and breaching the fog with a beam of terrible power. </w:t>
-      </w:r>
-    </w:p>
-    <w:p>
-      <w:pPr>
-        <w:pStyle w:val="Normal"/>
-        <w:rPr/>
-      </w:pPr>
-      <w:r>
-        <w:rPr/>
-      </w:r>
-    </w:p>
-    <w:p>
-      <w:pPr>
-        <w:pStyle w:val="Normal"/>
-        <w:rPr/>
-      </w:pPr>
-      <w:r>
-        <w:rPr/>
-        <w:t>Alzahad did not wait to see if the attack was effective. He dissapeared, changing firing positions.</w:t>
-      </w:r>
-    </w:p>
-    <w:p>
-      <w:pPr>
-        <w:pStyle w:val="Normal"/>
-        <w:rPr/>
-      </w:pPr>
-      <w:r>
-        <w:rPr/>
-      </w:r>
-    </w:p>
-    <w:p>
-      <w:pPr>
-        <w:pStyle w:val="Normal"/>
-        <w:rPr/>
-      </w:pPr>
-      <w:r>
-        <w:rPr/>
-        <w:t>This time, it was the guardian at a disadvantage. It grasped at the spot the bow had shattered its armor and felt at the hole with a slight surprise. Then its resolve solidified as it readied itself for the next shots.</w:t>
-      </w:r>
-    </w:p>
-    <w:p>
-      <w:pPr>
-        <w:pStyle w:val="Normal"/>
-        <w:rPr/>
-      </w:pPr>
-      <w:r>
-        <w:rPr/>
-      </w:r>
-    </w:p>
-    <w:p>
-      <w:pPr>
-        <w:pStyle w:val="Normal"/>
-        <w:rPr/>
-      </w:pPr>
-      <w:r>
-        <w:rPr/>
-        <w:t>Alzahad swept around the globe of fog, peiceing it again and again with beams of silver until he could draw back the bow no longer. The black shape of the bow oozed from his hands, running down his forearms, burning as it went until it dripped to the ground and dissapeared.</w:t>
-      </w:r>
-    </w:p>
-    <w:p>
-      <w:pPr>
-        <w:pStyle w:val="Normal"/>
-        <w:rPr/>
-      </w:pPr>
-      <w:r>
-        <w:rPr/>
-      </w:r>
-    </w:p>
-    <w:p>
-      <w:pPr>
-        <w:pStyle w:val="Normal"/>
-        <w:rPr/>
-      </w:pPr>
-      <w:r>
-        <w:rPr/>
-        <w:t>“</w:t>
-      </w:r>
-      <w:r>
-        <w:rPr/>
-        <w:t>I-- wasn't sure it was you...</w:t>
-      </w:r>
-      <w:r>
-        <w:rPr/>
-        <w:t xml:space="preserve">” </w:t>
-      </w:r>
-      <w:r>
-        <w:rPr/>
-        <w:t>The guardian said, dispelling the fog bit by bit with a slight wave of its hand.</w:t>
-      </w:r>
-    </w:p>
-    <w:p>
-      <w:pPr>
-        <w:pStyle w:val="Normal"/>
-        <w:rPr/>
-      </w:pPr>
-      <w:r>
-        <w:rPr/>
-      </w:r>
-    </w:p>
-    <w:p>
-      <w:pPr>
-        <w:pStyle w:val="Normal"/>
-        <w:rPr/>
-      </w:pPr>
-      <w:r>
-        <w:rPr/>
-        <w:t>“</w:t>
-      </w:r>
-      <w:r>
-        <w:rPr/>
-        <w:t>So you managed to get the bow to cooperate after all. I won't say I'm not impressed. Even I had trouble with it. I would have expected by great grandson to fail completely.</w:t>
-      </w:r>
-      <w:r>
-        <w:rPr/>
-        <w:t>”</w:t>
-      </w:r>
-    </w:p>
-    <w:p>
-      <w:pPr>
-        <w:pStyle w:val="Normal"/>
-        <w:rPr/>
-      </w:pPr>
-      <w:r>
-        <w:rPr/>
-      </w:r>
-    </w:p>
-    <w:p>
-      <w:pPr>
-        <w:pStyle w:val="Normal"/>
-        <w:rPr/>
-      </w:pPr>
-      <w:r>
-        <w:rPr/>
-        <w:t xml:space="preserve">The fog cleared showing the guardain. Its armor was peirced several times by terrible rents, cracks ran from each one, and beneath </w:t>
-      </w:r>
-      <w:r>
-        <w:rPr/>
-        <w:t xml:space="preserve"> </w:t>
-      </w:r>
-      <w:r>
-        <w:rPr/>
-        <w:t>each one, Alzahad could see the body of an actual person, not inside the armor as he expected but literally enveloped by it. No wonder the armor was so strong; it was solid!</w:t>
-      </w:r>
-    </w:p>
-    <w:p>
-      <w:pPr>
-        <w:pStyle w:val="Normal"/>
-        <w:rPr/>
-      </w:pPr>
-      <w:r>
-        <w:rPr/>
-      </w:r>
-    </w:p>
-    <w:p>
-      <w:pPr>
-        <w:pStyle w:val="Normal"/>
-        <w:rPr/>
-      </w:pPr>
-      <w:r>
-        <w:rPr/>
-        <w:t xml:space="preserve">Alzahad staggered as the toll of the summon slammed into him. </w:t>
-      </w:r>
-    </w:p>
-    <w:p>
-      <w:pPr>
-        <w:pStyle w:val="Normal"/>
-        <w:rPr/>
-      </w:pPr>
-      <w:r>
-        <w:rPr/>
-      </w:r>
-    </w:p>
-    <w:p>
-      <w:pPr>
-        <w:pStyle w:val="Normal"/>
-        <w:rPr/>
-      </w:pPr>
-      <w:r>
-        <w:rPr/>
-        <w:t>“</w:t>
-      </w:r>
-      <w:r>
-        <w:rPr/>
-        <w:t>What do you mean… grandson...” he said, holding on to the scythe as a crutch as he waited for the weakness to pass.</w:t>
-      </w:r>
-    </w:p>
-    <w:p>
-      <w:pPr>
-        <w:pStyle w:val="Normal"/>
-        <w:rPr/>
-      </w:pPr>
-      <w:r>
-        <w:rPr/>
-      </w:r>
-    </w:p>
-    <w:p>
-      <w:pPr>
-        <w:pStyle w:val="Normal"/>
-        <w:rPr/>
-      </w:pPr>
-      <w:r>
-        <w:rPr/>
-        <w:t xml:space="preserve">But the guardian was rolling its neck and cracking its hands, small flakes of armor raining down to the ground as it did so. </w:t>
-      </w:r>
-    </w:p>
-    <w:p>
-      <w:pPr>
-        <w:pStyle w:val="Normal"/>
-        <w:rPr/>
-      </w:pPr>
-      <w:r>
-        <w:rPr/>
-      </w:r>
-    </w:p>
-    <w:p>
-      <w:pPr>
-        <w:pStyle w:val="Normal"/>
-        <w:rPr/>
-      </w:pPr>
-      <w:r>
-        <w:rPr/>
-        <w:t>“</w:t>
-      </w:r>
-      <w:r>
-        <w:rPr/>
-        <w:t>You never met me, but I expect you will have studied my breach of the seventh circle?” The figure asked, gripping the air around him. Alzahad was having trouble thinking from the great mental exertion of his art, but a part of him realized danger as he saw the preparation.</w:t>
-      </w:r>
-    </w:p>
-    <w:p>
-      <w:pPr>
-        <w:pStyle w:val="Normal"/>
-        <w:rPr/>
-      </w:pPr>
-      <w:r>
-        <w:rPr/>
-      </w:r>
-    </w:p>
-    <w:p>
-      <w:pPr>
-        <w:pStyle w:val="Normal"/>
-        <w:rPr/>
-      </w:pPr>
-      <w:r>
-        <w:rPr/>
-        <w:t>“</w:t>
-      </w:r>
-      <w:r>
-        <w:rPr/>
-        <w:t xml:space="preserve">I-Ibarus the elder?” Alzahad stuttered in horror, backing away slowly from the massive storm clouds forming around the guardian. “But… you vanished centuries ago!” The light of the infinite blue sparks running across the battered guardian reflected in Alzahad's eye and for one brief moment, the paladin knew fear. </w:t>
-      </w:r>
-    </w:p>
-    <w:p>
-      <w:pPr>
-        <w:pStyle w:val="Normal"/>
-        <w:rPr/>
-      </w:pPr>
-      <w:r>
-        <w:rPr/>
-      </w:r>
-    </w:p>
-    <w:p>
-      <w:pPr>
-        <w:pStyle w:val="Normal"/>
-        <w:rPr/>
-      </w:pPr>
-      <w:r>
-        <w:rPr/>
-        <w:t xml:space="preserve">The lightening slammed into him, surrounding him, connecting in brief fits and arcs to pieces of stone, turning them to dust. Alzahad barely had time to scream before a more intense surge of lightening went straight through him. </w:t>
-      </w:r>
-    </w:p>
-    <w:p>
-      <w:pPr>
-        <w:pStyle w:val="Normal"/>
-        <w:rPr/>
-      </w:pPr>
-      <w:r>
-        <w:rPr/>
-      </w:r>
-    </w:p>
-    <w:p>
-      <w:pPr>
-        <w:pStyle w:val="Normal"/>
-        <w:rPr/>
-      </w:pPr>
-      <w:r>
-        <w:rPr/>
-        <w:t>“</w:t>
-      </w:r>
-      <w:r>
-        <w:rPr/>
-        <w:t>I found something here...” Ibarus said, pulling down another bolt from the roiling mass of black and flashing blue cloud above him, before hurling it at Alzahad. The bolt incinerated a full section of Alzahad's ritual cloak, the contents vanishing in a brief but intense multicolored fire which exploaded around Alzahad.</w:t>
-      </w:r>
-    </w:p>
-    <w:p>
-      <w:pPr>
-        <w:pStyle w:val="Normal"/>
-        <w:rPr/>
-      </w:pPr>
-      <w:r>
-        <w:rPr/>
-      </w:r>
-    </w:p>
-    <w:p>
-      <w:pPr>
-        <w:pStyle w:val="Normal"/>
-        <w:rPr/>
-      </w:pPr>
-      <w:r>
-        <w:rPr/>
-        <w:t>“</w:t>
-      </w:r>
-      <w:r>
-        <w:rPr/>
-        <w:t>Something more important and deadly than any art…” Ibarus continued, casting a brief glance at the half ruined fountain Alzahad had clipped earlier. The crystal liquid ran blue as it reflected the flashing light right above the Ibarus's shoulder. A stone armored fist grabbed it and wrenched it from place, feeling its weight with satisfaction before lifting it high and smashing it into Alzahad's prone body.</w:t>
-      </w:r>
-    </w:p>
-    <w:p>
-      <w:pPr>
-        <w:pStyle w:val="Normal"/>
-        <w:rPr/>
-      </w:pPr>
-      <w:r>
-        <w:rPr/>
-      </w:r>
-    </w:p>
-    <w:p>
-      <w:pPr>
-        <w:pStyle w:val="Normal"/>
-        <w:rPr/>
-      </w:pPr>
-      <w:r>
-        <w:rPr/>
-        <w:t>Alzahad's vision swam, as the object broke around him, slamming him down into the marble ground. he life force streaming from him palpably now. He could not move either his left arm nor his right leg. Many of his items had been crushed. He felt like there were parts of him… missing. A brief and painful look downward confirmed that two holes had been ripped through his middle. Black ruined marks rimmed the ruptures where the lightening had left its mark. He managed a groan.</w:t>
-      </w:r>
-    </w:p>
-    <w:p>
-      <w:pPr>
-        <w:pStyle w:val="Normal"/>
-        <w:rPr/>
-      </w:pPr>
-      <w:r>
-        <w:rPr/>
-      </w:r>
-    </w:p>
-    <w:p>
-      <w:pPr>
-        <w:pStyle w:val="Normal"/>
-        <w:rPr/>
-      </w:pPr>
-      <w:r>
-        <w:rPr/>
-        <w:t>“</w:t>
-      </w:r>
-      <w:r>
-        <w:rPr/>
-        <w:t xml:space="preserve">Its right behind me actually.” Ibarus said, turning slowly and regarding whatever it was he was talking about before turning back to Alzahad. The sun started to slip down below the horizon. </w:t>
-      </w:r>
-    </w:p>
-    <w:p>
-      <w:pPr>
-        <w:pStyle w:val="Normal"/>
-        <w:rPr/>
-      </w:pPr>
-      <w:r>
-        <w:rPr/>
-      </w:r>
-    </w:p>
-    <w:p>
-      <w:pPr>
-        <w:pStyle w:val="Normal"/>
-        <w:rPr/>
-      </w:pPr>
-      <w:r>
-        <w:rPr/>
-        <w:t>“</w:t>
-      </w:r>
-      <w:r>
-        <w:rPr/>
-        <w:t>And it revealed a lot to me. A great deal really. Enough to shake the foundation of what I thought I knew, of all I thought I understood about the world. A lot for a door you might say...”</w:t>
-      </w:r>
-    </w:p>
-    <w:p>
-      <w:pPr>
-        <w:pStyle w:val="Normal"/>
-        <w:rPr/>
-      </w:pPr>
-      <w:r>
-        <w:rPr/>
-      </w:r>
-    </w:p>
-    <w:p>
-      <w:pPr>
-        <w:pStyle w:val="Normal"/>
-        <w:rPr/>
-      </w:pPr>
-      <w:r>
-        <w:rPr/>
-        <w:t xml:space="preserve">He turned back to Alzahad who was desperately trying not to die on the ground. </w:t>
-      </w:r>
-    </w:p>
-    <w:p>
-      <w:pPr>
-        <w:pStyle w:val="Normal"/>
-        <w:rPr/>
-      </w:pPr>
-      <w:r>
-        <w:rPr/>
-      </w:r>
-    </w:p>
-    <w:p>
-      <w:pPr>
-        <w:pStyle w:val="Normal"/>
-        <w:rPr/>
-      </w:pPr>
-      <w:r>
-        <w:rPr/>
-        <w:t>“</w:t>
-      </w:r>
-      <w:r>
-        <w:rPr/>
-        <w:t>And I thought to myself, with that new knowledge how ruinous the world was that we had made for ourselves. How hateful and spiteful and cruel. I remembered friends and family I had seen obliterated by war and lost to conflict. And in those thoughts, and after a great deal of meditation, I thought of a new way. A new system.”</w:t>
-      </w:r>
-    </w:p>
-    <w:p>
-      <w:pPr>
-        <w:pStyle w:val="Normal"/>
-        <w:rPr/>
-      </w:pPr>
-      <w:r>
-        <w:rPr/>
-      </w:r>
-    </w:p>
-    <w:p>
-      <w:pPr>
-        <w:pStyle w:val="Normal"/>
-        <w:rPr/>
-      </w:pPr>
-      <w:r>
-        <w:rPr/>
-        <w:t xml:space="preserve">Alzahad, despite his condition, let out a gasp, and wrenched forward with his still working limbs. </w:t>
-      </w:r>
-    </w:p>
-    <w:p>
-      <w:pPr>
-        <w:pStyle w:val="Normal"/>
-        <w:rPr/>
-      </w:pPr>
-      <w:r>
-        <w:rPr/>
-      </w:r>
-    </w:p>
-    <w:p>
-      <w:pPr>
-        <w:pStyle w:val="Normal"/>
-        <w:rPr/>
-      </w:pPr>
-      <w:r>
-        <w:rPr/>
-        <w:t>“</w:t>
-      </w:r>
-      <w:r>
-        <w:rPr/>
-        <w:t>I-It...I-It was you?” He rasped, arm burning with exhaustion, vision swimming, yet he held on for the moment.</w:t>
-      </w:r>
-    </w:p>
-    <w:p>
-      <w:pPr>
-        <w:pStyle w:val="Normal"/>
-        <w:rPr/>
-      </w:pPr>
-      <w:r>
-        <w:rPr/>
-      </w:r>
-    </w:p>
-    <w:p>
-      <w:pPr>
-        <w:pStyle w:val="Normal"/>
-        <w:rPr/>
-      </w:pPr>
-      <w:r>
-        <w:rPr/>
-        <w:t>“</w:t>
-      </w:r>
-      <w:r>
-        <w:rPr/>
-        <w:t xml:space="preserve">Who made this world the way it is now? Yes. You can thank me lat...” </w:t>
-      </w:r>
-    </w:p>
-    <w:p>
-      <w:pPr>
-        <w:pStyle w:val="Normal"/>
-        <w:rPr/>
-      </w:pPr>
-      <w:r>
-        <w:rPr/>
-      </w:r>
-    </w:p>
-    <w:p>
-      <w:pPr>
-        <w:pStyle w:val="Normal"/>
-        <w:rPr/>
-      </w:pPr>
-      <w:r>
-        <w:rPr/>
-        <w:t>Alzahad's fist smashed into the stone armor, instantly breaking against it.</w:t>
-      </w:r>
-    </w:p>
-    <w:p>
-      <w:pPr>
-        <w:pStyle w:val="Normal"/>
-        <w:rPr/>
-      </w:pPr>
-      <w:r>
-        <w:rPr/>
-      </w:r>
-    </w:p>
-    <w:p>
-      <w:pPr>
-        <w:pStyle w:val="Normal"/>
-        <w:rPr/>
-      </w:pPr>
-      <w:r>
-        <w:rPr/>
-        <w:t xml:space="preserve">Ibarus looked down at the fist pathetically broken. </w:t>
-      </w:r>
-    </w:p>
-    <w:p>
-      <w:pPr>
-        <w:pStyle w:val="Normal"/>
-        <w:rPr/>
-      </w:pPr>
-      <w:r>
-        <w:rPr/>
-      </w:r>
-    </w:p>
-    <w:p>
-      <w:pPr>
-        <w:pStyle w:val="Normal"/>
-        <w:rPr/>
-      </w:pPr>
-      <w:r>
-        <w:rPr/>
-        <w:t>“</w:t>
-      </w:r>
-      <w:r>
-        <w:rPr/>
-        <w:t>Oh, still alive? I must say, your spirit was forged at the wrong time Alzahad, you would have been a fierce warrior… about a century ago. It is too late, the techniques have been lost...” Ibarus folded his arms, taunting tone of voice now gone.</w:t>
-      </w:r>
-    </w:p>
-    <w:p>
-      <w:pPr>
-        <w:pStyle w:val="Normal"/>
-        <w:rPr/>
-      </w:pPr>
-      <w:r>
-        <w:rPr/>
-      </w:r>
-    </w:p>
-    <w:p>
-      <w:pPr>
-        <w:pStyle w:val="Normal"/>
-        <w:rPr/>
-      </w:pPr>
-      <w:r>
-        <w:rPr/>
-        <w:t>“</w:t>
-      </w:r>
-      <w:r>
-        <w:rPr/>
-        <w:t>I do pity you. Alive at the wrong time, when all your skills are meaningless. It would have been better to just slip into oblivion. Or you could have simply renounced your training...” Ibarus said, testing the youngling, “I suppose you still can!”</w:t>
-      </w:r>
-    </w:p>
-    <w:p>
-      <w:pPr>
-        <w:pStyle w:val="Normal"/>
-        <w:rPr/>
-      </w:pPr>
-      <w:r>
-        <w:rPr/>
-      </w:r>
-    </w:p>
-    <w:p>
-      <w:pPr>
-        <w:pStyle w:val="Normal"/>
-        <w:rPr/>
-      </w:pPr>
-      <w:r>
-        <w:rPr/>
-        <w:t>“</w:t>
-      </w:r>
-      <w:r>
-        <w:rPr/>
-        <w:t xml:space="preserve">No...” Alzahad managed, stooping dangerously as he tried to pick up his scythe. </w:t>
-      </w:r>
-    </w:p>
-    <w:p>
-      <w:pPr>
-        <w:pStyle w:val="Normal"/>
-        <w:rPr/>
-      </w:pPr>
-      <w:r>
-        <w:rPr/>
-      </w:r>
-    </w:p>
-    <w:p>
-      <w:pPr>
-        <w:pStyle w:val="Normal"/>
-        <w:rPr/>
-      </w:pPr>
-      <w:r>
-        <w:rPr/>
-        <w:t>“</w:t>
-      </w:r>
-      <w:r>
-        <w:rPr/>
-        <w:t xml:space="preserve">I am impressed.” Ibarus admitted. “But your efforts are meaningless. My new ideology was infective. Soon the strong were devoured by the weak, and the halls of weapons became halls of art. And they were relieved.” </w:t>
-      </w:r>
-    </w:p>
-    <w:p>
-      <w:pPr>
-        <w:pStyle w:val="Normal"/>
-        <w:rPr/>
-      </w:pPr>
-      <w:r>
-        <w:rPr/>
-      </w:r>
-    </w:p>
-    <w:p>
-      <w:pPr>
-        <w:pStyle w:val="Normal"/>
-        <w:rPr/>
-      </w:pPr>
-      <w:r>
-        <w:rPr/>
-        <w:t>The scythe refused to cooperate and slipped from his grasp. Alzahad, had to grimace a whimper quiet as the weapon clattered to the ground. He crawled towards it, Ibarus looming over him, looking down at the broken warrior with a mixture of disgust and pity.</w:t>
-      </w:r>
-    </w:p>
-    <w:p>
-      <w:pPr>
-        <w:pStyle w:val="Normal"/>
-        <w:rPr/>
-      </w:pPr>
-      <w:r>
-        <w:rPr/>
-      </w:r>
-    </w:p>
-    <w:p>
-      <w:pPr>
-        <w:pStyle w:val="Normal"/>
-        <w:rPr/>
-      </w:pPr>
-      <w:r>
-        <w:rPr/>
-        <w:t>“</w:t>
-      </w:r>
-      <w:r>
-        <w:rPr/>
-        <w:t>You're a traitor to the Great Ones...” Alzahad said through gritted teeth, fumbling again with the scythe.</w:t>
-      </w:r>
-    </w:p>
-    <w:p>
-      <w:pPr>
-        <w:pStyle w:val="Normal"/>
-        <w:rPr/>
-      </w:pPr>
-      <w:r>
-        <w:rPr/>
-      </w:r>
-    </w:p>
-    <w:p>
-      <w:pPr>
-        <w:pStyle w:val="Normal"/>
-        <w:rPr/>
-      </w:pPr>
-      <w:r>
-        <w:rPr/>
-        <w:t>“</w:t>
-      </w:r>
-      <w:r>
-        <w:rPr/>
-        <w:t>Yes. I am. They were horrified by my actions, which is of course why I had to kill most of them.” Ibarus said frowning. “But the lives I saved were innumerably greater than those I killed. And most were all to happy to engage in a fight to the death. I simply had to wait here for them.”</w:t>
-      </w:r>
-    </w:p>
-    <w:p>
-      <w:pPr>
-        <w:pStyle w:val="Normal"/>
-        <w:rPr/>
-      </w:pPr>
-      <w:r>
-        <w:rPr/>
-      </w:r>
-    </w:p>
-    <w:p>
-      <w:pPr>
-        <w:pStyle w:val="Normal"/>
-        <w:rPr/>
-      </w:pPr>
-      <w:r>
-        <w:rPr/>
-        <w:t>“</w:t>
-      </w:r>
-      <w:r>
-        <w:rPr/>
-        <w:t>You're a traitor to the very meaning of life. There is no change! There is no growth!” Alzahad said, finally grasping the scythe, pulling himself upwards.</w:t>
-      </w:r>
-    </w:p>
-    <w:p>
-      <w:pPr>
-        <w:pStyle w:val="Normal"/>
-        <w:rPr/>
-      </w:pPr>
-      <w:r>
-        <w:rPr/>
-      </w:r>
-    </w:p>
-    <w:p>
-      <w:pPr>
-        <w:pStyle w:val="Normal"/>
-        <w:rPr/>
-      </w:pPr>
-      <w:r>
-        <w:rPr/>
-        <w:t>“</w:t>
-      </w:r>
-      <w:r>
-        <w:rPr/>
-        <w:t>And that is how it was meant to be.” Ibarus said, still frowning. “Don't you understand? Only you would think this way, you and the last of the Great Ones. I have created what this world was always meant to be: a paradise.” Ibus said, taking a mencaing step forward, eyes not leaving Alzahad's form.</w:t>
-      </w:r>
-    </w:p>
-    <w:p>
-      <w:pPr>
-        <w:pStyle w:val="Normal"/>
-        <w:rPr/>
-      </w:pPr>
-      <w:r>
-        <w:rPr/>
-      </w:r>
-    </w:p>
-    <w:p>
-      <w:pPr>
-        <w:pStyle w:val="Normal"/>
-        <w:rPr/>
-      </w:pPr>
-      <w:r>
-        <w:rPr/>
-        <w:t>“</w:t>
-      </w:r>
-      <w:r>
-        <w:rPr/>
-        <w:t>No. You have ruined it. You have created a hell. There is no longer any growth, there are no new souls now that there are none lost. The world is a st-stagnant ruined place, festering in its own leavings… The art they make has no creativity. The blandness of it and their lives is a suffering I would not inflict upon my worst enemies.” Alzahad spat.</w:t>
-      </w:r>
-    </w:p>
-    <w:p>
-      <w:pPr>
-        <w:pStyle w:val="Normal"/>
-        <w:rPr/>
-      </w:pPr>
-      <w:r>
-        <w:rPr/>
-      </w:r>
-    </w:p>
-    <w:p>
-      <w:pPr>
-        <w:pStyle w:val="Normal"/>
-        <w:rPr/>
-      </w:pPr>
-      <w:r>
-        <w:rPr/>
-        <w:t>“</w:t>
-      </w:r>
-      <w:r>
-        <w:rPr/>
-        <w:t>Well. That is how you see it. You among millions. You among millions of millions. Should things go back to the way they were simply because you cannot fathom a world without violence? Because you can't wrap your mind around the fact that you are...” Ibarus drew in a deep breath “...A relic!” he shouted.</w:t>
-      </w:r>
-    </w:p>
-    <w:p>
-      <w:pPr>
-        <w:pStyle w:val="Normal"/>
-        <w:rPr/>
-      </w:pPr>
-      <w:r>
-        <w:rPr/>
-      </w:r>
-    </w:p>
-    <w:p>
-      <w:pPr>
-        <w:pStyle w:val="Normal"/>
-        <w:rPr/>
-      </w:pPr>
-      <w:r>
-        <w:rPr/>
-        <w:t>The force of his voice blasted into Alzahad, and suddenly he was airborne, flying and flailing. He landed in a tumble, half impaled by a broke tree branch and amid a tangle of bushes. But he still held the scythe.</w:t>
-      </w:r>
-    </w:p>
-    <w:p>
-      <w:pPr>
-        <w:pStyle w:val="Normal"/>
-        <w:rPr/>
-      </w:pPr>
-      <w:r>
-        <w:rPr/>
       </w:r>
     </w:p>
     <w:p>

</xml_diff>